<commit_message>
Added answer for Problem 1B
</commit_message>
<xml_diff>
--- a/project3/Project 3 Problem 1.docx
+++ b/project3/Project 3 Problem 1.docx
@@ -958,6 +958,519 @@
         </w:rPr>
         <w:t xml:space="preserve"> 150 units to Retailer 6 and 100 units to Retailer 7.</w:t>
       </w:r>
+    </w:p>
+    <w:p>
+      <w:pPr>
+        <w:pStyle w:val="Default"/>
+        <w:rPr>
+          <w:sz w:val="22"/>
+          <w:szCs w:val="22"/>
+        </w:rPr>
+      </w:pPr>
+    </w:p>
+    <w:p>
+      <w:pPr>
+        <w:pStyle w:val="Default"/>
+        <w:rPr>
+          <w:sz w:val="22"/>
+          <w:szCs w:val="22"/>
+        </w:rPr>
+      </w:pPr>
+      <w:r>
+        <w:rPr>
+          <w:b/>
+          <w:bCs/>
+          <w:sz w:val="22"/>
+          <w:szCs w:val="22"/>
+        </w:rPr>
+        <w:t>Part B</w:t>
+      </w:r>
+      <w:r>
+        <w:rPr>
+          <w:sz w:val="22"/>
+          <w:szCs w:val="22"/>
+        </w:rPr>
+        <w:t xml:space="preserve">: Due to old infrastructure Warehouse 2 is going to close eliminating all of the associated routes. What is the optimal solution for this modified model? Is it feasible to ship all the refrigerators to either warehouse 1 or 3 and then to the retailers without using warehouse 2? Why or why not? </w:t>
+      </w:r>
+    </w:p>
+    <w:p>
+      <w:pPr>
+        <w:pStyle w:val="Default"/>
+        <w:rPr>
+          <w:sz w:val="22"/>
+          <w:szCs w:val="22"/>
+        </w:rPr>
+      </w:pPr>
+    </w:p>
+    <w:p>
+      <w:pPr>
+        <w:pStyle w:val="Default"/>
+        <w:rPr>
+          <w:sz w:val="22"/>
+          <w:szCs w:val="22"/>
+        </w:rPr>
+      </w:pPr>
+      <w:r>
+        <w:rPr>
+          <w:sz w:val="22"/>
+          <w:szCs w:val="22"/>
+        </w:rPr>
+        <w:t>Removing warehouse 2 from the equation results in the modified program below:</w:t>
+      </w:r>
+    </w:p>
+    <w:p>
+      <w:pPr>
+        <w:pStyle w:val="Default"/>
+        <w:rPr>
+          <w:sz w:val="22"/>
+          <w:szCs w:val="22"/>
+        </w:rPr>
+      </w:pPr>
+    </w:p>
+    <w:p>
+      <w:pPr>
+        <w:pStyle w:val="Default"/>
+        <w:spacing w:after="58"/>
+        <w:rPr>
+          <w:sz w:val="22"/>
+          <w:szCs w:val="22"/>
+        </w:rPr>
+      </w:pPr>
+      <w:r>
+        <w:rPr>
+          <w:sz w:val="22"/>
+          <w:szCs w:val="22"/>
+        </w:rPr>
+        <w:t>//all possible tuples of (plant, warehouse) and (warehouse, retailer) with associated costs</w:t>
+      </w:r>
+    </w:p>
+    <w:p>
+      <w:pPr>
+        <w:pStyle w:val="Default"/>
+        <w:spacing w:after="58"/>
+        <w:rPr>
+          <w:sz w:val="22"/>
+          <w:szCs w:val="22"/>
+        </w:rPr>
+      </w:pPr>
+      <w:r>
+        <w:rPr>
+          <w:sz w:val="22"/>
+          <w:szCs w:val="22"/>
+        </w:rPr>
+        <w:t>Minimize: 10(P1, W1) + 11(P2, W1) + 13(P3, W1) + 9(P3, W3) + 8(P4, W3) + 5(W1, R1) + 6(W1, R2) + 7(W1, R3) + 10(W1, R4) + 14(W3, R4) + 12(W3, R5) + 12(W3, R6) + 6(W3, R7)</w:t>
+      </w:r>
+    </w:p>
+    <w:p>
+      <w:pPr>
+        <w:pStyle w:val="Default"/>
+        <w:spacing w:after="58"/>
+        <w:rPr>
+          <w:sz w:val="22"/>
+          <w:szCs w:val="22"/>
+        </w:rPr>
+      </w:pPr>
+    </w:p>
+    <w:p>
+      <w:pPr>
+        <w:pStyle w:val="Default"/>
+        <w:spacing w:after="58"/>
+        <w:rPr>
+          <w:sz w:val="22"/>
+          <w:szCs w:val="22"/>
+        </w:rPr>
+      </w:pPr>
+      <w:r>
+        <w:rPr>
+          <w:sz w:val="22"/>
+          <w:szCs w:val="22"/>
+        </w:rPr>
+        <w:t>Constraints:</w:t>
+      </w:r>
+    </w:p>
+    <w:p>
+      <w:pPr>
+        <w:pStyle w:val="Default"/>
+        <w:spacing w:after="58"/>
+        <w:rPr>
+          <w:sz w:val="22"/>
+          <w:szCs w:val="22"/>
+        </w:rPr>
+      </w:pPr>
+      <w:r>
+        <w:rPr>
+          <w:sz w:val="22"/>
+          <w:szCs w:val="22"/>
+        </w:rPr>
+        <w:t>//shipping capacity of each plant</w:t>
+      </w:r>
+    </w:p>
+    <w:p>
+      <w:pPr>
+        <w:pStyle w:val="Default"/>
+        <w:spacing w:after="58"/>
+        <w:rPr>
+          <w:sz w:val="22"/>
+          <w:szCs w:val="22"/>
+        </w:rPr>
+      </w:pPr>
+      <w:r>
+        <w:rPr>
+          <w:sz w:val="22"/>
+          <w:szCs w:val="22"/>
+        </w:rPr>
+        <w:t>(P1, W1) &lt;= 150 //plant 1 supply</w:t>
+      </w:r>
+    </w:p>
+    <w:p>
+      <w:pPr>
+        <w:pStyle w:val="Default"/>
+        <w:spacing w:after="58"/>
+        <w:rPr>
+          <w:sz w:val="22"/>
+          <w:szCs w:val="22"/>
+        </w:rPr>
+      </w:pPr>
+      <w:r>
+        <w:rPr>
+          <w:sz w:val="22"/>
+          <w:szCs w:val="22"/>
+        </w:rPr>
+        <w:t>(P2, W1)</w:t>
+      </w:r>
+      <w:r>
+        <w:rPr>
+          <w:sz w:val="22"/>
+          <w:szCs w:val="22"/>
+        </w:rPr>
+        <w:t xml:space="preserve"> &lt;= 450 //plant 2 supply</w:t>
+      </w:r>
+    </w:p>
+    <w:p>
+      <w:pPr>
+        <w:pStyle w:val="Default"/>
+        <w:spacing w:after="58"/>
+        <w:rPr>
+          <w:sz w:val="22"/>
+          <w:szCs w:val="22"/>
+        </w:rPr>
+      </w:pPr>
+      <w:r>
+        <w:rPr>
+          <w:sz w:val="22"/>
+          <w:szCs w:val="22"/>
+        </w:rPr>
+        <w:t>(P3, W1) + (P3, W3) &lt;= 250 //plant 3 supply</w:t>
+      </w:r>
+    </w:p>
+    <w:p>
+      <w:pPr>
+        <w:pStyle w:val="Default"/>
+        <w:spacing w:after="58"/>
+        <w:rPr>
+          <w:sz w:val="22"/>
+          <w:szCs w:val="22"/>
+        </w:rPr>
+      </w:pPr>
+      <w:r>
+        <w:rPr>
+          <w:sz w:val="22"/>
+          <w:szCs w:val="22"/>
+        </w:rPr>
+        <w:t>(P4, W3) &lt;= 150 //plant 4 supply</w:t>
+      </w:r>
+    </w:p>
+    <w:p>
+      <w:pPr>
+        <w:pStyle w:val="Default"/>
+        <w:spacing w:after="58"/>
+        <w:rPr>
+          <w:sz w:val="22"/>
+          <w:szCs w:val="22"/>
+        </w:rPr>
+      </w:pPr>
+      <w:r>
+        <w:rPr>
+          <w:sz w:val="22"/>
+          <w:szCs w:val="22"/>
+        </w:rPr>
+        <w:t>//warehouses are not endpoints, and must ship all units to retailers</w:t>
+      </w:r>
+    </w:p>
+    <w:p>
+      <w:pPr>
+        <w:pStyle w:val="Default"/>
+        <w:spacing w:after="58"/>
+        <w:rPr>
+          <w:sz w:val="22"/>
+          <w:szCs w:val="22"/>
+        </w:rPr>
+      </w:pPr>
+      <w:r>
+        <w:rPr>
+          <w:sz w:val="22"/>
+          <w:szCs w:val="22"/>
+        </w:rPr>
+        <w:t>(P1, W1) + (P2, W1) + (P3, W1) – (W1, R1) – (W1, R2) – (W1, R3) – (W1, R4) = 0 //warehouse 1</w:t>
+      </w:r>
+    </w:p>
+    <w:p>
+      <w:pPr>
+        <w:pStyle w:val="Default"/>
+        <w:spacing w:after="58"/>
+        <w:rPr>
+          <w:sz w:val="22"/>
+          <w:szCs w:val="22"/>
+        </w:rPr>
+      </w:pPr>
+      <w:r>
+        <w:rPr>
+          <w:sz w:val="22"/>
+          <w:szCs w:val="22"/>
+        </w:rPr>
+        <w:t>(P3, W3) + (P4, W3) – (W3, R4) – (W3, R5) – (W3, R6) – (W3, R7) = 0 //warehouse 3</w:t>
+      </w:r>
+    </w:p>
+    <w:p>
+      <w:pPr>
+        <w:pStyle w:val="Default"/>
+        <w:spacing w:after="58"/>
+        <w:rPr>
+          <w:sz w:val="22"/>
+          <w:szCs w:val="22"/>
+        </w:rPr>
+      </w:pPr>
+      <w:r>
+        <w:rPr>
+          <w:sz w:val="22"/>
+          <w:szCs w:val="22"/>
+        </w:rPr>
+        <w:t>//demand of retailers</w:t>
+      </w:r>
+    </w:p>
+    <w:p>
+      <w:pPr>
+        <w:pStyle w:val="Default"/>
+        <w:spacing w:after="58"/>
+        <w:rPr>
+          <w:sz w:val="22"/>
+          <w:szCs w:val="22"/>
+        </w:rPr>
+      </w:pPr>
+      <w:r>
+        <w:rPr>
+          <w:sz w:val="22"/>
+          <w:szCs w:val="22"/>
+        </w:rPr>
+        <w:t>(W1, R1) &gt;= 100 //retailer 1 demand</w:t>
+      </w:r>
+    </w:p>
+    <w:p>
+      <w:pPr>
+        <w:pStyle w:val="Default"/>
+        <w:spacing w:after="58"/>
+        <w:rPr>
+          <w:sz w:val="22"/>
+          <w:szCs w:val="22"/>
+        </w:rPr>
+      </w:pPr>
+      <w:r>
+        <w:rPr>
+          <w:sz w:val="22"/>
+          <w:szCs w:val="22"/>
+        </w:rPr>
+        <w:t>(W1, R2) &gt;= 150 //retailer 2 demand</w:t>
+      </w:r>
+    </w:p>
+    <w:p>
+      <w:pPr>
+        <w:pStyle w:val="Default"/>
+        <w:spacing w:after="58"/>
+        <w:rPr>
+          <w:sz w:val="22"/>
+          <w:szCs w:val="22"/>
+        </w:rPr>
+      </w:pPr>
+      <w:r>
+        <w:rPr>
+          <w:sz w:val="22"/>
+          <w:szCs w:val="22"/>
+        </w:rPr>
+        <w:t>(W1, R3) &gt;= 100 //retailer 3 demand</w:t>
+      </w:r>
+    </w:p>
+    <w:p>
+      <w:pPr>
+        <w:pStyle w:val="Default"/>
+        <w:spacing w:after="58"/>
+        <w:rPr>
+          <w:sz w:val="22"/>
+          <w:szCs w:val="22"/>
+        </w:rPr>
+      </w:pPr>
+      <w:r>
+        <w:rPr>
+          <w:sz w:val="22"/>
+          <w:szCs w:val="22"/>
+        </w:rPr>
+        <w:t>(W1, R4) + (W3, R4) &gt;= 200 //retailer 4 demand</w:t>
+      </w:r>
+    </w:p>
+    <w:p>
+      <w:pPr>
+        <w:pStyle w:val="Default"/>
+        <w:spacing w:after="58"/>
+        <w:rPr>
+          <w:sz w:val="22"/>
+          <w:szCs w:val="22"/>
+        </w:rPr>
+      </w:pPr>
+      <w:r>
+        <w:rPr>
+          <w:sz w:val="22"/>
+          <w:szCs w:val="22"/>
+        </w:rPr>
+        <w:t>(W3, R5) &gt;= 200 //retailer 5 demand</w:t>
+      </w:r>
+    </w:p>
+    <w:p>
+      <w:pPr>
+        <w:pStyle w:val="Default"/>
+        <w:spacing w:after="58"/>
+        <w:rPr>
+          <w:sz w:val="22"/>
+          <w:szCs w:val="22"/>
+        </w:rPr>
+      </w:pPr>
+      <w:r>
+        <w:rPr>
+          <w:sz w:val="22"/>
+          <w:szCs w:val="22"/>
+        </w:rPr>
+        <w:t>(W3, R6) &gt;= 150 //retailer 6 demand</w:t>
+      </w:r>
+    </w:p>
+    <w:p>
+      <w:pPr>
+        <w:pStyle w:val="Default"/>
+        <w:spacing w:after="58"/>
+        <w:rPr>
+          <w:sz w:val="22"/>
+          <w:szCs w:val="22"/>
+        </w:rPr>
+      </w:pPr>
+      <w:r>
+        <w:rPr>
+          <w:sz w:val="22"/>
+          <w:szCs w:val="22"/>
+        </w:rPr>
+        <w:t>(W3, R7) &gt;= 100 //retailer 7 demand</w:t>
+      </w:r>
+    </w:p>
+    <w:p>
+      <w:pPr>
+        <w:pStyle w:val="Default"/>
+        <w:spacing w:after="58"/>
+        <w:rPr>
+          <w:sz w:val="22"/>
+          <w:szCs w:val="22"/>
+        </w:rPr>
+      </w:pPr>
+      <w:r>
+        <w:rPr>
+          <w:sz w:val="22"/>
+          <w:szCs w:val="22"/>
+        </w:rPr>
+        <w:t>//</w:t>
+      </w:r>
+      <w:proofErr w:type="spellStart"/>
+      <w:r>
+        <w:rPr>
+          <w:sz w:val="22"/>
+          <w:szCs w:val="22"/>
+        </w:rPr>
+        <w:t>nonnegativity</w:t>
+      </w:r>
+      <w:proofErr w:type="spellEnd"/>
+    </w:p>
+    <w:p>
+      <w:pPr>
+        <w:pStyle w:val="Default"/>
+        <w:spacing w:after="58"/>
+        <w:rPr>
+          <w:sz w:val="22"/>
+          <w:szCs w:val="22"/>
+        </w:rPr>
+      </w:pPr>
+      <w:r>
+        <w:rPr>
+          <w:sz w:val="22"/>
+          <w:szCs w:val="22"/>
+        </w:rPr>
+        <w:t>All tuples &gt;= 0</w:t>
+      </w:r>
+    </w:p>
+    <w:p>
+      <w:pPr>
+        <w:pStyle w:val="Default"/>
+        <w:rPr>
+          <w:sz w:val="22"/>
+          <w:szCs w:val="22"/>
+        </w:rPr>
+      </w:pPr>
+    </w:p>
+    <w:p>
+      <w:pPr>
+        <w:pStyle w:val="Default"/>
+        <w:rPr>
+          <w:sz w:val="22"/>
+          <w:szCs w:val="22"/>
+        </w:rPr>
+      </w:pPr>
+      <w:r>
+        <w:rPr>
+          <w:sz w:val="22"/>
+          <w:szCs w:val="22"/>
+        </w:rPr>
+        <w:t>It is not feasible to eliminate Warehouse 2 from the model. While all plants still have at least 1 warehouse available to ship to and all retailers are still serviced by at least 1 warehouse, Retailers 5, 6, and 7 are serviced exclusively by Warehouse 3. Even if Plan 3 and Plant 4 ship all supply to Warehouse 3, Warehouse 3 will have at most 400 units available. The combined demand from Retailers 5, 6, and 7, is 450, and so some demand</w:t>
+      </w:r>
+      <w:r>
+        <w:rPr>
+          <w:sz w:val="22"/>
+          <w:szCs w:val="22"/>
+        </w:rPr>
+        <w:t xml:space="preserve"> (50 units)</w:t>
+      </w:r>
+      <w:r>
+        <w:rPr>
+          <w:sz w:val="22"/>
+          <w:szCs w:val="22"/>
+        </w:rPr>
+        <w:t xml:space="preserve"> will be unmet (IE, a constraint is </w:t>
+      </w:r>
+      <w:proofErr w:type="spellStart"/>
+      <w:r>
+        <w:rPr>
+          <w:sz w:val="22"/>
+          <w:szCs w:val="22"/>
+        </w:rPr>
+        <w:t>unsatisfiable</w:t>
+      </w:r>
+      <w:proofErr w:type="spellEnd"/>
+      <w:r>
+        <w:rPr>
+          <w:sz w:val="22"/>
+          <w:szCs w:val="22"/>
+        </w:rPr>
+        <w:t>).</w:t>
+      </w:r>
+      <w:r>
+        <w:rPr>
+          <w:sz w:val="22"/>
+          <w:szCs w:val="22"/>
+        </w:rPr>
+        <w:t xml:space="preserve"> Therefore, there is no optimal solution.</w:t>
+      </w:r>
       <w:bookmarkStart w:id="0" w:name="_GoBack"/>
       <w:bookmarkEnd w:id="0"/>
     </w:p>
@@ -980,20 +1493,20 @@
       </w:pPr>
       <w:r>
         <w:rPr>
-          <w:b/>
-          <w:bCs/>
-          <w:sz w:val="22"/>
-          <w:szCs w:val="22"/>
-        </w:rPr>
-        <w:t>Part B</w:t>
-      </w:r>
-      <w:r>
-        <w:rPr>
-          <w:sz w:val="22"/>
-          <w:szCs w:val="22"/>
-        </w:rPr>
-        <w:t xml:space="preserve">: Due to old infrastructure Warehouse 2 is going to close eliminating all of the associated routes. What is the optimal solution for this modified model? Is it feasible to ship all the refrigerators to either warehouse 1 or 3 and then to the retailers without using warehouse 2? Why or why not? </w:t>
-      </w:r>
+          <w:sz w:val="22"/>
+          <w:szCs w:val="22"/>
+        </w:rPr>
+        <w:t>See 1B.txt for the Lindo code and associated error.</w:t>
+      </w:r>
+    </w:p>
+    <w:p>
+      <w:pPr>
+        <w:pStyle w:val="Default"/>
+        <w:rPr>
+          <w:sz w:val="22"/>
+          <w:szCs w:val="22"/>
+        </w:rPr>
+      </w:pPr>
     </w:p>
     <w:p>
       <w:pPr>

</xml_diff>

<commit_message>
Completed problem 1 part C
</commit_message>
<xml_diff>
--- a/project3/Project 3 Problem 1.docx
+++ b/project3/Project 3 Problem 1.docx
@@ -1136,14 +1136,7 @@
           <w:sz w:val="22"/>
           <w:szCs w:val="22"/>
         </w:rPr>
-        <w:t>(P2, W1)</w:t>
-      </w:r>
-      <w:r>
-        <w:rPr>
-          <w:sz w:val="22"/>
-          <w:szCs w:val="22"/>
-        </w:rPr>
-        <w:t xml:space="preserve"> &lt;= 450 //plant 2 supply</w:t>
+        <w:t>(P2, W1) &lt;= 450 //plant 2 supply</w:t>
       </w:r>
     </w:p>
     <w:p>
@@ -1470,6 +1463,496 @@
           <w:szCs w:val="22"/>
         </w:rPr>
         <w:t xml:space="preserve"> Therefore, there is no optimal solution.</w:t>
+      </w:r>
+    </w:p>
+    <w:p>
+      <w:pPr>
+        <w:pStyle w:val="Default"/>
+        <w:rPr>
+          <w:sz w:val="22"/>
+          <w:szCs w:val="22"/>
+        </w:rPr>
+      </w:pPr>
+    </w:p>
+    <w:p>
+      <w:pPr>
+        <w:pStyle w:val="Default"/>
+        <w:rPr>
+          <w:sz w:val="22"/>
+          <w:szCs w:val="22"/>
+        </w:rPr>
+      </w:pPr>
+      <w:r>
+        <w:rPr>
+          <w:sz w:val="22"/>
+          <w:szCs w:val="22"/>
+        </w:rPr>
+        <w:t>See 1B.txt for the Lindo code and associated error.</w:t>
+      </w:r>
+    </w:p>
+    <w:p>
+      <w:pPr>
+        <w:pStyle w:val="Default"/>
+        <w:rPr>
+          <w:sz w:val="22"/>
+          <w:szCs w:val="22"/>
+        </w:rPr>
+      </w:pPr>
+    </w:p>
+    <w:p>
+      <w:pPr>
+        <w:pStyle w:val="Default"/>
+        <w:rPr>
+          <w:sz w:val="22"/>
+          <w:szCs w:val="22"/>
+        </w:rPr>
+      </w:pPr>
+    </w:p>
+    <w:p>
+      <w:r>
+        <w:rPr>
+          <w:b/>
+          <w:bCs/>
+        </w:rPr>
+        <w:t>Part C</w:t>
+      </w:r>
+      <w:r>
+        <w:t>: Instead of closing Warehouse 2 management has decide to keep a portion of it open but limit shipments to 100 refrigerators per week. Is this feasible? If so what is the optimal solution when warehouse 2 is limited to 100 refrigerators?</w:t>
+      </w:r>
+    </w:p>
+    <w:p/>
+    <w:p>
+      <w:pPr>
+        <w:pStyle w:val="Default"/>
+        <w:spacing w:after="58"/>
+        <w:rPr>
+          <w:sz w:val="22"/>
+          <w:szCs w:val="22"/>
+        </w:rPr>
+      </w:pPr>
+      <w:r>
+        <w:rPr>
+          <w:sz w:val="22"/>
+          <w:szCs w:val="22"/>
+        </w:rPr>
+        <w:t>//all possible tuples of (plant, warehouse) and (warehouse, retailer) with associated costs</w:t>
+      </w:r>
+    </w:p>
+    <w:p>
+      <w:pPr>
+        <w:pStyle w:val="Default"/>
+        <w:spacing w:after="58"/>
+        <w:rPr>
+          <w:sz w:val="22"/>
+          <w:szCs w:val="22"/>
+        </w:rPr>
+      </w:pPr>
+      <w:r>
+        <w:rPr>
+          <w:sz w:val="22"/>
+          <w:szCs w:val="22"/>
+        </w:rPr>
+        <w:t>Minimize: 10(P1, W1) + 15(P1, W2) + 11(P2, W1) + 8(P2, W2) + 13(P3, W1) + 8(P3, W2) + 9(P3, W3) + 14(P4, W2) + 8(P4, W3) + 5(W1, R1) + 6(W1, R2) + 7(W1, R3) + 10(W1, R4) + 12(W2, R3) + 8(W2, R4) + 10(W2, R5) + 14(W2, R6) + 14(W3, R4) + 12(W3, R5) + 12(W3, R6) + 6(W3, R7)</w:t>
+      </w:r>
+    </w:p>
+    <w:p>
+      <w:pPr>
+        <w:pStyle w:val="Default"/>
+        <w:spacing w:after="58"/>
+        <w:rPr>
+          <w:sz w:val="22"/>
+          <w:szCs w:val="22"/>
+        </w:rPr>
+      </w:pPr>
+    </w:p>
+    <w:p>
+      <w:pPr>
+        <w:pStyle w:val="Default"/>
+        <w:spacing w:after="58"/>
+        <w:rPr>
+          <w:sz w:val="22"/>
+          <w:szCs w:val="22"/>
+        </w:rPr>
+      </w:pPr>
+      <w:r>
+        <w:rPr>
+          <w:sz w:val="22"/>
+          <w:szCs w:val="22"/>
+        </w:rPr>
+        <w:t>Constraints:</w:t>
+      </w:r>
+    </w:p>
+    <w:p>
+      <w:pPr>
+        <w:pStyle w:val="Default"/>
+        <w:spacing w:after="58"/>
+        <w:rPr>
+          <w:sz w:val="22"/>
+          <w:szCs w:val="22"/>
+        </w:rPr>
+      </w:pPr>
+      <w:r>
+        <w:rPr>
+          <w:sz w:val="22"/>
+          <w:szCs w:val="22"/>
+        </w:rPr>
+        <w:t>//shipping capacity of each plant</w:t>
+      </w:r>
+    </w:p>
+    <w:p>
+      <w:pPr>
+        <w:pStyle w:val="Default"/>
+        <w:spacing w:after="58"/>
+        <w:rPr>
+          <w:sz w:val="22"/>
+          <w:szCs w:val="22"/>
+        </w:rPr>
+      </w:pPr>
+      <w:r>
+        <w:rPr>
+          <w:sz w:val="22"/>
+          <w:szCs w:val="22"/>
+        </w:rPr>
+        <w:t>(P1, W1) + (P1, W2) &lt;= 150 //plant 1 supply</w:t>
+      </w:r>
+    </w:p>
+    <w:p>
+      <w:pPr>
+        <w:pStyle w:val="Default"/>
+        <w:spacing w:after="58"/>
+        <w:rPr>
+          <w:sz w:val="22"/>
+          <w:szCs w:val="22"/>
+        </w:rPr>
+      </w:pPr>
+      <w:r>
+        <w:rPr>
+          <w:sz w:val="22"/>
+          <w:szCs w:val="22"/>
+        </w:rPr>
+        <w:t>(P2, W1) + (P2, W2) &lt;= 450 //plant 2 supply</w:t>
+      </w:r>
+    </w:p>
+    <w:p>
+      <w:pPr>
+        <w:pStyle w:val="Default"/>
+        <w:spacing w:after="58"/>
+        <w:rPr>
+          <w:sz w:val="22"/>
+          <w:szCs w:val="22"/>
+        </w:rPr>
+      </w:pPr>
+      <w:r>
+        <w:rPr>
+          <w:sz w:val="22"/>
+          <w:szCs w:val="22"/>
+        </w:rPr>
+        <w:t>(P3, W1) + (P3, W2) + (P3, W3) &lt;= 250 //plant 3 supply</w:t>
+      </w:r>
+    </w:p>
+    <w:p>
+      <w:pPr>
+        <w:pStyle w:val="Default"/>
+        <w:spacing w:after="58"/>
+        <w:rPr>
+          <w:sz w:val="22"/>
+          <w:szCs w:val="22"/>
+        </w:rPr>
+      </w:pPr>
+      <w:r>
+        <w:rPr>
+          <w:sz w:val="22"/>
+          <w:szCs w:val="22"/>
+        </w:rPr>
+        <w:t>(P4, W2) + (P4, W3) &lt;= 150 //plant 4 supply</w:t>
+      </w:r>
+    </w:p>
+    <w:p>
+      <w:pPr>
+        <w:pStyle w:val="Default"/>
+        <w:spacing w:after="58"/>
+        <w:rPr>
+          <w:sz w:val="22"/>
+          <w:szCs w:val="22"/>
+        </w:rPr>
+      </w:pPr>
+      <w:r>
+        <w:rPr>
+          <w:sz w:val="22"/>
+          <w:szCs w:val="22"/>
+        </w:rPr>
+        <w:t>//warehouses are not endpoints, and must ship all units to retailers</w:t>
+      </w:r>
+    </w:p>
+    <w:p>
+      <w:pPr>
+        <w:pStyle w:val="Default"/>
+        <w:spacing w:after="58"/>
+        <w:rPr>
+          <w:sz w:val="22"/>
+          <w:szCs w:val="22"/>
+        </w:rPr>
+      </w:pPr>
+      <w:r>
+        <w:rPr>
+          <w:sz w:val="22"/>
+          <w:szCs w:val="22"/>
+        </w:rPr>
+        <w:t>(P1, W1) + (P2, W1) + (P3, W1) – (W1, R1) – (W1, R2) – (W1, R3) – (W1, R4) = 0 //warehouse 1</w:t>
+      </w:r>
+    </w:p>
+    <w:p>
+      <w:pPr>
+        <w:pStyle w:val="Default"/>
+        <w:spacing w:after="58"/>
+        <w:rPr>
+          <w:sz w:val="22"/>
+          <w:szCs w:val="22"/>
+        </w:rPr>
+      </w:pPr>
+      <w:r>
+        <w:rPr>
+          <w:sz w:val="22"/>
+          <w:szCs w:val="22"/>
+        </w:rPr>
+        <w:t>(P1, W2) + (P2, W2) + (P3, W2) + (P4, W2) – (W2, R3) – (W2, R4) – (W2, R5) – (W2, R6) = 0 //warehouse 2</w:t>
+      </w:r>
+    </w:p>
+    <w:p>
+      <w:pPr>
+        <w:pStyle w:val="Default"/>
+        <w:spacing w:after="58"/>
+        <w:rPr>
+          <w:sz w:val="22"/>
+          <w:szCs w:val="22"/>
+        </w:rPr>
+      </w:pPr>
+      <w:r>
+        <w:rPr>
+          <w:sz w:val="22"/>
+          <w:szCs w:val="22"/>
+        </w:rPr>
+        <w:t>(P3, W3) + (P4, W3) – (W3, R4) – (W3, R5) – (W3, R6) – (W3, R7) = 0 //warehouse 3</w:t>
+      </w:r>
+    </w:p>
+    <w:p>
+      <w:pPr>
+        <w:pStyle w:val="Default"/>
+        <w:spacing w:after="58"/>
+        <w:rPr>
+          <w:sz w:val="22"/>
+          <w:szCs w:val="22"/>
+        </w:rPr>
+      </w:pPr>
+      <w:r>
+        <w:rPr>
+          <w:sz w:val="22"/>
+          <w:szCs w:val="22"/>
+        </w:rPr>
+        <w:t>//NEW constraint – Warehouse 2 cannot receive more than 100 units</w:t>
+      </w:r>
+    </w:p>
+    <w:p>
+      <w:pPr>
+        <w:pStyle w:val="Default"/>
+        <w:spacing w:after="58"/>
+        <w:rPr>
+          <w:sz w:val="22"/>
+          <w:szCs w:val="22"/>
+        </w:rPr>
+      </w:pPr>
+      <w:r>
+        <w:rPr>
+          <w:sz w:val="22"/>
+          <w:szCs w:val="22"/>
+        </w:rPr>
+        <w:t>(P1, W2) + (P2, W2) + (P3, W2) + (P4, W2)</w:t>
+      </w:r>
+      <w:r>
+        <w:rPr>
+          <w:sz w:val="22"/>
+          <w:szCs w:val="22"/>
+        </w:rPr>
+        <w:t xml:space="preserve"> &lt;= 100</w:t>
+      </w:r>
+    </w:p>
+    <w:p>
+      <w:pPr>
+        <w:pStyle w:val="Default"/>
+        <w:spacing w:after="58"/>
+        <w:rPr>
+          <w:sz w:val="22"/>
+          <w:szCs w:val="22"/>
+        </w:rPr>
+      </w:pPr>
+      <w:r>
+        <w:rPr>
+          <w:sz w:val="22"/>
+          <w:szCs w:val="22"/>
+        </w:rPr>
+        <w:t>//demand of retailers</w:t>
+      </w:r>
+    </w:p>
+    <w:p>
+      <w:pPr>
+        <w:pStyle w:val="Default"/>
+        <w:spacing w:after="58"/>
+        <w:rPr>
+          <w:sz w:val="22"/>
+          <w:szCs w:val="22"/>
+        </w:rPr>
+      </w:pPr>
+      <w:r>
+        <w:rPr>
+          <w:sz w:val="22"/>
+          <w:szCs w:val="22"/>
+        </w:rPr>
+        <w:t>(W1, R1) &gt;= 100 //retailer 1 demand</w:t>
+      </w:r>
+    </w:p>
+    <w:p>
+      <w:pPr>
+        <w:pStyle w:val="Default"/>
+        <w:spacing w:after="58"/>
+        <w:rPr>
+          <w:sz w:val="22"/>
+          <w:szCs w:val="22"/>
+        </w:rPr>
+      </w:pPr>
+      <w:r>
+        <w:rPr>
+          <w:sz w:val="22"/>
+          <w:szCs w:val="22"/>
+        </w:rPr>
+        <w:t>(W1, R2) &gt;= 150 //retailer 2 demand</w:t>
+      </w:r>
+    </w:p>
+    <w:p>
+      <w:pPr>
+        <w:pStyle w:val="Default"/>
+        <w:spacing w:after="58"/>
+        <w:rPr>
+          <w:sz w:val="22"/>
+          <w:szCs w:val="22"/>
+        </w:rPr>
+      </w:pPr>
+      <w:r>
+        <w:rPr>
+          <w:sz w:val="22"/>
+          <w:szCs w:val="22"/>
+        </w:rPr>
+        <w:t>(W1, R3) + (W2, R3) &gt;= 100 //retailer 3 demand</w:t>
+      </w:r>
+    </w:p>
+    <w:p>
+      <w:pPr>
+        <w:pStyle w:val="Default"/>
+        <w:spacing w:after="58"/>
+        <w:rPr>
+          <w:sz w:val="22"/>
+          <w:szCs w:val="22"/>
+        </w:rPr>
+      </w:pPr>
+      <w:r>
+        <w:rPr>
+          <w:sz w:val="22"/>
+          <w:szCs w:val="22"/>
+        </w:rPr>
+        <w:t>(W1, R4) + (W2, R4) + (W3, R4) &gt;= 200 //retailer 4 demand</w:t>
+      </w:r>
+    </w:p>
+    <w:p>
+      <w:pPr>
+        <w:pStyle w:val="Default"/>
+        <w:spacing w:after="58"/>
+        <w:rPr>
+          <w:sz w:val="22"/>
+          <w:szCs w:val="22"/>
+        </w:rPr>
+      </w:pPr>
+      <w:r>
+        <w:rPr>
+          <w:sz w:val="22"/>
+          <w:szCs w:val="22"/>
+        </w:rPr>
+        <w:t>(W2, R5) + (W3, R5) &gt;= 200 //retailer 5 demand</w:t>
+      </w:r>
+    </w:p>
+    <w:p>
+      <w:pPr>
+        <w:pStyle w:val="Default"/>
+        <w:spacing w:after="58"/>
+        <w:rPr>
+          <w:sz w:val="22"/>
+          <w:szCs w:val="22"/>
+        </w:rPr>
+      </w:pPr>
+      <w:r>
+        <w:rPr>
+          <w:sz w:val="22"/>
+          <w:szCs w:val="22"/>
+        </w:rPr>
+        <w:t>(W2, R6) + (W3, R6) &gt;= 150 //retailer 6 demand</w:t>
+      </w:r>
+    </w:p>
+    <w:p>
+      <w:pPr>
+        <w:pStyle w:val="Default"/>
+        <w:spacing w:after="58"/>
+        <w:rPr>
+          <w:sz w:val="22"/>
+          <w:szCs w:val="22"/>
+        </w:rPr>
+      </w:pPr>
+      <w:r>
+        <w:rPr>
+          <w:sz w:val="22"/>
+          <w:szCs w:val="22"/>
+        </w:rPr>
+        <w:t>(W3, R7) &gt;= 100 //retailer 7 demand</w:t>
+      </w:r>
+    </w:p>
+    <w:p>
+      <w:pPr>
+        <w:pStyle w:val="Default"/>
+        <w:spacing w:after="58"/>
+        <w:rPr>
+          <w:sz w:val="22"/>
+          <w:szCs w:val="22"/>
+        </w:rPr>
+      </w:pPr>
+      <w:r>
+        <w:rPr>
+          <w:sz w:val="22"/>
+          <w:szCs w:val="22"/>
+        </w:rPr>
+        <w:t>//</w:t>
+      </w:r>
+      <w:proofErr w:type="spellStart"/>
+      <w:r>
+        <w:rPr>
+          <w:sz w:val="22"/>
+          <w:szCs w:val="22"/>
+        </w:rPr>
+        <w:t>nonnegativity</w:t>
+      </w:r>
+      <w:proofErr w:type="spellEnd"/>
+    </w:p>
+    <w:p>
+      <w:pPr>
+        <w:pStyle w:val="Default"/>
+        <w:spacing w:after="58"/>
+        <w:rPr>
+          <w:sz w:val="22"/>
+          <w:szCs w:val="22"/>
+        </w:rPr>
+      </w:pPr>
+      <w:r>
+        <w:rPr>
+          <w:sz w:val="22"/>
+          <w:szCs w:val="22"/>
+        </w:rPr>
+        <w:t>All tuples &gt;= 0</w:t>
       </w:r>
       <w:bookmarkStart w:id="0" w:name="_GoBack"/>
       <w:bookmarkEnd w:id="0"/>
@@ -1477,58 +1960,304 @@
     <w:p>
       <w:pPr>
         <w:pStyle w:val="Default"/>
-        <w:rPr>
-          <w:sz w:val="22"/>
-          <w:szCs w:val="22"/>
-        </w:rPr>
-      </w:pPr>
-    </w:p>
-    <w:p>
-      <w:pPr>
-        <w:pStyle w:val="Default"/>
-        <w:rPr>
-          <w:sz w:val="22"/>
-          <w:szCs w:val="22"/>
-        </w:rPr>
-      </w:pPr>
-      <w:r>
-        <w:rPr>
-          <w:sz w:val="22"/>
-          <w:szCs w:val="22"/>
-        </w:rPr>
-        <w:t>See 1B.txt for the Lindo code and associated error.</w:t>
-      </w:r>
-    </w:p>
-    <w:p>
-      <w:pPr>
-        <w:pStyle w:val="Default"/>
-        <w:rPr>
-          <w:sz w:val="22"/>
-          <w:szCs w:val="22"/>
-        </w:rPr>
-      </w:pPr>
-    </w:p>
-    <w:p>
-      <w:pPr>
-        <w:pStyle w:val="Default"/>
-        <w:rPr>
-          <w:sz w:val="22"/>
-          <w:szCs w:val="22"/>
-        </w:rPr>
-      </w:pPr>
-    </w:p>
-    <w:p>
-      <w:r>
-        <w:rPr>
-          <w:b/>
-          <w:bCs/>
-        </w:rPr>
-        <w:t>Part C</w:t>
-      </w:r>
-      <w:r>
-        <w:t>: Instead of closing Warehouse 2 management has decide to keep a portion of it open but limit shipments to 100 refrigerators per week. Is this feasible? If so what is the optimal solution when warehouse 2 is limited to 100 refrigerators?</w:t>
-      </w:r>
-    </w:p>
+        <w:spacing w:after="58"/>
+        <w:rPr>
+          <w:sz w:val="22"/>
+          <w:szCs w:val="22"/>
+        </w:rPr>
+      </w:pPr>
+    </w:p>
+    <w:p>
+      <w:pPr>
+        <w:pStyle w:val="Default"/>
+        <w:spacing w:after="58"/>
+        <w:rPr>
+          <w:sz w:val="22"/>
+          <w:szCs w:val="22"/>
+        </w:rPr>
+      </w:pPr>
+      <w:r>
+        <w:rPr>
+          <w:sz w:val="22"/>
+          <w:szCs w:val="22"/>
+        </w:rPr>
+        <w:t xml:space="preserve">Adding 100 units of capacity to Warehouse 2 solves the issue we ran into in part B, by ensuring the demands of the retailers formerly only served by Warehouse </w:t>
+      </w:r>
+      <w:r>
+        <w:rPr>
+          <w:sz w:val="22"/>
+          <w:szCs w:val="22"/>
+        </w:rPr>
+        <w:t>3</w:t>
+      </w:r>
+      <w:r>
+        <w:rPr>
+          <w:sz w:val="22"/>
+          <w:szCs w:val="22"/>
+        </w:rPr>
+        <w:t xml:space="preserve"> can now be met. The Lindo code and report for this modified situation can be found in 1C.txt.</w:t>
+      </w:r>
+    </w:p>
+    <w:p>
+      <w:pPr>
+        <w:pStyle w:val="Default"/>
+        <w:spacing w:after="58"/>
+        <w:rPr>
+          <w:sz w:val="22"/>
+          <w:szCs w:val="22"/>
+        </w:rPr>
+      </w:pPr>
+    </w:p>
+    <w:p>
+      <w:pPr>
+        <w:pStyle w:val="Default"/>
+        <w:spacing w:after="58"/>
+        <w:rPr>
+          <w:sz w:val="22"/>
+          <w:szCs w:val="22"/>
+        </w:rPr>
+      </w:pPr>
+      <w:r>
+        <w:rPr>
+          <w:sz w:val="22"/>
+          <w:szCs w:val="22"/>
+        </w:rPr>
+        <w:lastRenderedPageBreak/>
+        <w:t>The optimal solution when Warehouse 2 is limited to 100 units of capacity is:</w:t>
+      </w:r>
+    </w:p>
+    <w:p>
+      <w:pPr>
+        <w:pStyle w:val="Default"/>
+        <w:rPr>
+          <w:sz w:val="22"/>
+          <w:szCs w:val="22"/>
+        </w:rPr>
+      </w:pPr>
+      <w:r>
+        <w:rPr>
+          <w:sz w:val="22"/>
+          <w:szCs w:val="22"/>
+        </w:rPr>
+        <w:t>Minimum cost: $</w:t>
+      </w:r>
+      <w:r>
+        <w:rPr>
+          <w:sz w:val="22"/>
+          <w:szCs w:val="22"/>
+        </w:rPr>
+        <w:t>18,300</w:t>
+      </w:r>
+    </w:p>
+    <w:p>
+      <w:pPr>
+        <w:pStyle w:val="Default"/>
+        <w:rPr>
+          <w:sz w:val="22"/>
+          <w:szCs w:val="22"/>
+        </w:rPr>
+      </w:pPr>
+      <w:r>
+        <w:rPr>
+          <w:sz w:val="22"/>
+          <w:szCs w:val="22"/>
+        </w:rPr>
+        <w:t>Optimal shipping routes:</w:t>
+      </w:r>
+    </w:p>
+    <w:p>
+      <w:pPr>
+        <w:pStyle w:val="Default"/>
+        <w:rPr>
+          <w:sz w:val="22"/>
+          <w:szCs w:val="22"/>
+        </w:rPr>
+      </w:pPr>
+      <w:r>
+        <w:rPr>
+          <w:sz w:val="22"/>
+          <w:szCs w:val="22"/>
+        </w:rPr>
+        <w:t>Plant 1 ships 150 units to Warehouse 1.</w:t>
+      </w:r>
+    </w:p>
+    <w:p>
+      <w:pPr>
+        <w:pStyle w:val="Default"/>
+        <w:rPr>
+          <w:sz w:val="22"/>
+          <w:szCs w:val="22"/>
+        </w:rPr>
+      </w:pPr>
+      <w:r>
+        <w:rPr>
+          <w:sz w:val="22"/>
+          <w:szCs w:val="22"/>
+        </w:rPr>
+        <w:t xml:space="preserve">Plant 2 ships </w:t>
+      </w:r>
+      <w:r>
+        <w:rPr>
+          <w:sz w:val="22"/>
+          <w:szCs w:val="22"/>
+        </w:rPr>
+        <w:t>350 units to Warehouse 1 and 10</w:t>
+      </w:r>
+      <w:r>
+        <w:rPr>
+          <w:sz w:val="22"/>
+          <w:szCs w:val="22"/>
+        </w:rPr>
+        <w:t>0 units to Warehouse 2.</w:t>
+      </w:r>
+    </w:p>
+    <w:p>
+      <w:pPr>
+        <w:pStyle w:val="Default"/>
+        <w:rPr>
+          <w:sz w:val="22"/>
+          <w:szCs w:val="22"/>
+        </w:rPr>
+      </w:pPr>
+      <w:r>
+        <w:rPr>
+          <w:sz w:val="22"/>
+          <w:szCs w:val="22"/>
+        </w:rPr>
+        <w:t>Plant 3 ships 2</w:t>
+      </w:r>
+      <w:r>
+        <w:rPr>
+          <w:sz w:val="22"/>
+          <w:szCs w:val="22"/>
+        </w:rPr>
+        <w:t>50 units to Warehouse 3.</w:t>
+      </w:r>
+    </w:p>
+    <w:p>
+      <w:pPr>
+        <w:pStyle w:val="Default"/>
+        <w:rPr>
+          <w:sz w:val="22"/>
+          <w:szCs w:val="22"/>
+        </w:rPr>
+      </w:pPr>
+      <w:r>
+        <w:rPr>
+          <w:sz w:val="22"/>
+          <w:szCs w:val="22"/>
+        </w:rPr>
+        <w:t>Plant 4 ships 150 units to Warehouse 3.</w:t>
+      </w:r>
+    </w:p>
+    <w:p>
+      <w:pPr>
+        <w:pStyle w:val="Default"/>
+        <w:rPr>
+          <w:sz w:val="22"/>
+          <w:szCs w:val="22"/>
+        </w:rPr>
+      </w:pPr>
+      <w:r>
+        <w:rPr>
+          <w:sz w:val="22"/>
+          <w:szCs w:val="22"/>
+        </w:rPr>
+        <w:t>Warehouse 1 ships 100 units to Retailer 1, 150 units to Retailer</w:t>
+      </w:r>
+      <w:r>
+        <w:rPr>
+          <w:sz w:val="22"/>
+          <w:szCs w:val="22"/>
+        </w:rPr>
+        <w:t xml:space="preserve"> 2, 100 units to Retailer 3, and 150 units to Retailer 4.</w:t>
+      </w:r>
+    </w:p>
+    <w:p>
+      <w:pPr>
+        <w:pStyle w:val="Default"/>
+        <w:rPr>
+          <w:sz w:val="22"/>
+          <w:szCs w:val="22"/>
+        </w:rPr>
+      </w:pPr>
+      <w:r>
+        <w:rPr>
+          <w:sz w:val="22"/>
+          <w:szCs w:val="22"/>
+        </w:rPr>
+        <w:t xml:space="preserve">Warehouse 2 ships </w:t>
+      </w:r>
+      <w:r>
+        <w:rPr>
+          <w:sz w:val="22"/>
+          <w:szCs w:val="22"/>
+        </w:rPr>
+        <w:t>50</w:t>
+      </w:r>
+      <w:r>
+        <w:rPr>
+          <w:sz w:val="22"/>
+          <w:szCs w:val="22"/>
+        </w:rPr>
+        <w:t xml:space="preserve"> units to Retailer 4 and </w:t>
+      </w:r>
+      <w:r>
+        <w:rPr>
+          <w:sz w:val="22"/>
+          <w:szCs w:val="22"/>
+        </w:rPr>
+        <w:t>50</w:t>
+      </w:r>
+      <w:r>
+        <w:rPr>
+          <w:sz w:val="22"/>
+          <w:szCs w:val="22"/>
+        </w:rPr>
+        <w:t xml:space="preserve"> units to Retailer 5.</w:t>
+      </w:r>
+    </w:p>
+    <w:p>
+      <w:pPr>
+        <w:pStyle w:val="Default"/>
+        <w:rPr>
+          <w:sz w:val="22"/>
+          <w:szCs w:val="22"/>
+        </w:rPr>
+      </w:pPr>
+      <w:r>
+        <w:rPr>
+          <w:sz w:val="22"/>
+          <w:szCs w:val="22"/>
+        </w:rPr>
+        <w:t xml:space="preserve">Warehouse 3 ships 150 units to Retailer </w:t>
+      </w:r>
+      <w:r>
+        <w:rPr>
+          <w:sz w:val="22"/>
+          <w:szCs w:val="22"/>
+        </w:rPr>
+        <w:t>5, 150 units to Retailer 6,</w:t>
+      </w:r>
+      <w:r>
+        <w:rPr>
+          <w:sz w:val="22"/>
+          <w:szCs w:val="22"/>
+        </w:rPr>
+        <w:t xml:space="preserve"> and 100 units to Retailer 7.</w:t>
+      </w:r>
+    </w:p>
+    <w:p>
+      <w:pPr>
+        <w:pStyle w:val="Default"/>
+        <w:spacing w:after="58"/>
+        <w:rPr>
+          <w:sz w:val="22"/>
+          <w:szCs w:val="22"/>
+        </w:rPr>
+      </w:pPr>
+    </w:p>
+    <w:p/>
     <w:sectPr>
       <w:pgSz w:w="12240" w:h="15840"/>
       <w:pgMar w:top="1440" w:right="1440" w:bottom="1440" w:left="1440" w:header="720" w:footer="720" w:gutter="0"/>

</xml_diff>

<commit_message>
added general model for part D
</commit_message>
<xml_diff>
--- a/project3/Project 3 Problem 1.docx
+++ b/project3/Project 3 Problem 1.docx
@@ -1766,14 +1766,7 @@
           <w:sz w:val="22"/>
           <w:szCs w:val="22"/>
         </w:rPr>
-        <w:t>(P1, W2) + (P2, W2) + (P3, W2) + (P4, W2)</w:t>
-      </w:r>
-      <w:r>
-        <w:rPr>
-          <w:sz w:val="22"/>
-          <w:szCs w:val="22"/>
-        </w:rPr>
-        <w:t xml:space="preserve"> &lt;= 100</w:t>
+        <w:t>(P1, W2) + (P2, W2) + (P3, W2) + (P4, W2) &lt;= 100</w:t>
       </w:r>
     </w:p>
     <w:p>
@@ -1953,311 +1946,457 @@
           <w:szCs w:val="22"/>
         </w:rPr>
         <w:t>All tuples &gt;= 0</w:t>
+      </w:r>
+    </w:p>
+    <w:p>
+      <w:pPr>
+        <w:pStyle w:val="Default"/>
+        <w:spacing w:after="58"/>
+        <w:rPr>
+          <w:sz w:val="22"/>
+          <w:szCs w:val="22"/>
+        </w:rPr>
+      </w:pPr>
+    </w:p>
+    <w:p>
+      <w:pPr>
+        <w:pStyle w:val="Default"/>
+        <w:spacing w:after="58"/>
+        <w:rPr>
+          <w:sz w:val="22"/>
+          <w:szCs w:val="22"/>
+        </w:rPr>
+      </w:pPr>
+      <w:r>
+        <w:rPr>
+          <w:sz w:val="22"/>
+          <w:szCs w:val="22"/>
+        </w:rPr>
+        <w:t xml:space="preserve">Adding 100 units of capacity to Warehouse 2 solves the issue we ran into in part B, by ensuring the demands of the retailers formerly only served by Warehouse </w:t>
+      </w:r>
+      <w:r>
+        <w:rPr>
+          <w:sz w:val="22"/>
+          <w:szCs w:val="22"/>
+        </w:rPr>
+        <w:t>3</w:t>
+      </w:r>
+      <w:r>
+        <w:rPr>
+          <w:sz w:val="22"/>
+          <w:szCs w:val="22"/>
+        </w:rPr>
+        <w:t xml:space="preserve"> can now be met. The Lindo code and report for this modified situation can be found in 1C.txt.</w:t>
+      </w:r>
+    </w:p>
+    <w:p>
+      <w:pPr>
+        <w:pStyle w:val="Default"/>
+        <w:spacing w:after="58"/>
+        <w:rPr>
+          <w:sz w:val="22"/>
+          <w:szCs w:val="22"/>
+        </w:rPr>
+      </w:pPr>
+    </w:p>
+    <w:p>
+      <w:pPr>
+        <w:pStyle w:val="Default"/>
+        <w:spacing w:after="58"/>
+        <w:rPr>
+          <w:sz w:val="22"/>
+          <w:szCs w:val="22"/>
+        </w:rPr>
+      </w:pPr>
+      <w:r>
+        <w:rPr>
+          <w:sz w:val="22"/>
+          <w:szCs w:val="22"/>
+        </w:rPr>
+        <w:lastRenderedPageBreak/>
+        <w:t>The optimal solution when Warehouse 2 is limited to 100 units of capacity is:</w:t>
+      </w:r>
+    </w:p>
+    <w:p>
+      <w:pPr>
+        <w:pStyle w:val="Default"/>
+        <w:rPr>
+          <w:sz w:val="22"/>
+          <w:szCs w:val="22"/>
+        </w:rPr>
+      </w:pPr>
+      <w:r>
+        <w:rPr>
+          <w:sz w:val="22"/>
+          <w:szCs w:val="22"/>
+        </w:rPr>
+        <w:t>Minimum cost: $18,300</w:t>
+      </w:r>
+    </w:p>
+    <w:p>
+      <w:pPr>
+        <w:pStyle w:val="Default"/>
+        <w:rPr>
+          <w:sz w:val="22"/>
+          <w:szCs w:val="22"/>
+        </w:rPr>
+      </w:pPr>
+      <w:r>
+        <w:rPr>
+          <w:sz w:val="22"/>
+          <w:szCs w:val="22"/>
+        </w:rPr>
+        <w:t>Optimal shipping routes:</w:t>
+      </w:r>
+    </w:p>
+    <w:p>
+      <w:pPr>
+        <w:pStyle w:val="Default"/>
+        <w:rPr>
+          <w:sz w:val="22"/>
+          <w:szCs w:val="22"/>
+        </w:rPr>
+      </w:pPr>
+      <w:r>
+        <w:rPr>
+          <w:sz w:val="22"/>
+          <w:szCs w:val="22"/>
+        </w:rPr>
+        <w:t>Plant 1 ships 150 units to Warehouse 1.</w:t>
+      </w:r>
+    </w:p>
+    <w:p>
+      <w:pPr>
+        <w:pStyle w:val="Default"/>
+        <w:rPr>
+          <w:sz w:val="22"/>
+          <w:szCs w:val="22"/>
+        </w:rPr>
+      </w:pPr>
+      <w:r>
+        <w:rPr>
+          <w:sz w:val="22"/>
+          <w:szCs w:val="22"/>
+        </w:rPr>
+        <w:t>Plant 2 ships 350 units to Warehouse 1 and 100 units to Warehouse 2.</w:t>
+      </w:r>
+    </w:p>
+    <w:p>
+      <w:pPr>
+        <w:pStyle w:val="Default"/>
+        <w:rPr>
+          <w:sz w:val="22"/>
+          <w:szCs w:val="22"/>
+        </w:rPr>
+      </w:pPr>
+      <w:r>
+        <w:rPr>
+          <w:sz w:val="22"/>
+          <w:szCs w:val="22"/>
+        </w:rPr>
+        <w:t>Plant 3 ships 2</w:t>
+      </w:r>
+      <w:r>
+        <w:rPr>
+          <w:sz w:val="22"/>
+          <w:szCs w:val="22"/>
+        </w:rPr>
+        <w:t>50 units to Warehouse 3.</w:t>
+      </w:r>
+    </w:p>
+    <w:p>
+      <w:pPr>
+        <w:pStyle w:val="Default"/>
+        <w:rPr>
+          <w:sz w:val="22"/>
+          <w:szCs w:val="22"/>
+        </w:rPr>
+      </w:pPr>
+      <w:r>
+        <w:rPr>
+          <w:sz w:val="22"/>
+          <w:szCs w:val="22"/>
+        </w:rPr>
+        <w:t>Plant 4 ships 150 units to Warehouse 3.</w:t>
+      </w:r>
+    </w:p>
+    <w:p>
+      <w:pPr>
+        <w:pStyle w:val="Default"/>
+        <w:rPr>
+          <w:sz w:val="22"/>
+          <w:szCs w:val="22"/>
+        </w:rPr>
+      </w:pPr>
+      <w:r>
+        <w:rPr>
+          <w:sz w:val="22"/>
+          <w:szCs w:val="22"/>
+        </w:rPr>
+        <w:t>Warehouse 1 ships 100 units to Retailer 1, 150 units to Retailer</w:t>
+      </w:r>
+      <w:r>
+        <w:rPr>
+          <w:sz w:val="22"/>
+          <w:szCs w:val="22"/>
+        </w:rPr>
+        <w:t xml:space="preserve"> 2, 100 units to Retailer 3, and 150 units to Retailer 4.</w:t>
+      </w:r>
+    </w:p>
+    <w:p>
+      <w:pPr>
+        <w:pStyle w:val="Default"/>
+        <w:rPr>
+          <w:sz w:val="22"/>
+          <w:szCs w:val="22"/>
+        </w:rPr>
+      </w:pPr>
+      <w:r>
+        <w:rPr>
+          <w:sz w:val="22"/>
+          <w:szCs w:val="22"/>
+        </w:rPr>
+        <w:t xml:space="preserve">Warehouse 2 ships </w:t>
+      </w:r>
+      <w:r>
+        <w:rPr>
+          <w:sz w:val="22"/>
+          <w:szCs w:val="22"/>
+        </w:rPr>
+        <w:t>50</w:t>
+      </w:r>
+      <w:r>
+        <w:rPr>
+          <w:sz w:val="22"/>
+          <w:szCs w:val="22"/>
+        </w:rPr>
+        <w:t xml:space="preserve"> units to Retailer 4 and </w:t>
+      </w:r>
+      <w:r>
+        <w:rPr>
+          <w:sz w:val="22"/>
+          <w:szCs w:val="22"/>
+        </w:rPr>
+        <w:t>50</w:t>
+      </w:r>
+      <w:r>
+        <w:rPr>
+          <w:sz w:val="22"/>
+          <w:szCs w:val="22"/>
+        </w:rPr>
+        <w:t xml:space="preserve"> units to Retailer 5.</w:t>
+      </w:r>
+    </w:p>
+    <w:p>
+      <w:pPr>
+        <w:pStyle w:val="Default"/>
+        <w:rPr>
+          <w:sz w:val="22"/>
+          <w:szCs w:val="22"/>
+        </w:rPr>
+      </w:pPr>
+      <w:r>
+        <w:rPr>
+          <w:sz w:val="22"/>
+          <w:szCs w:val="22"/>
+        </w:rPr>
+        <w:t xml:space="preserve">Warehouse 3 ships 150 units to Retailer </w:t>
+      </w:r>
+      <w:r>
+        <w:rPr>
+          <w:sz w:val="22"/>
+          <w:szCs w:val="22"/>
+        </w:rPr>
+        <w:t>5, 150 units to Retailer 6,</w:t>
+      </w:r>
+      <w:r>
+        <w:rPr>
+          <w:sz w:val="22"/>
+          <w:szCs w:val="22"/>
+        </w:rPr>
+        <w:t xml:space="preserve"> and 100 units to Retailer 7.</w:t>
+      </w:r>
+    </w:p>
+    <w:p>
+      <w:pPr>
+        <w:pStyle w:val="Default"/>
+        <w:spacing w:after="58"/>
+        <w:rPr>
+          <w:sz w:val="22"/>
+          <w:szCs w:val="22"/>
+        </w:rPr>
+      </w:pPr>
+    </w:p>
+    <w:p>
+      <w:r>
+        <w:rPr>
+          <w:b/>
+          <w:bCs/>
+        </w:rPr>
+        <w:t>Part D</w:t>
+      </w:r>
+      <w:r>
+        <w:t>: Formulate a generalized linear programming model for the transshipment problem. Give the objective function and constraints as mathematical formulas.</w:t>
+      </w:r>
+    </w:p>
+    <w:p/>
+    <w:p>
+      <w:r>
+        <w:t xml:space="preserve">Minimize </w:t>
+      </w:r>
+      <w:proofErr w:type="gramStart"/>
+      <w:r>
+        <w:t>cost(</w:t>
+      </w:r>
+      <w:proofErr w:type="gramEnd"/>
+      <w:r>
+        <w:t xml:space="preserve">a, b) + cost(a, b+1) … for all valid values of b + cost (a+1, b) … for all valid values of a + cost(b, c) + </w:t>
+      </w:r>
+      <w:r>
+        <w:t>cost(b, c</w:t>
+      </w:r>
+      <w:r>
+        <w:t>+1</w:t>
+      </w:r>
+      <w:r>
+        <w:t>)</w:t>
+      </w:r>
+      <w:r>
+        <w:t xml:space="preserve"> … for all valid values of c + </w:t>
+      </w:r>
+      <w:r>
+        <w:t>cost(b</w:t>
+      </w:r>
+      <w:r>
+        <w:t>+1</w:t>
+      </w:r>
+      <w:r>
+        <w:t>, c)</w:t>
+      </w:r>
+      <w:r>
+        <w:t xml:space="preserve"> … for all valid values of b, where a = Plant #, b = Warehouse #, and c = Retailer #. A valid value is one where plant a is able to ship to warehouse b, or where warehouse b is able to ship to </w:t>
       </w:r>
       <w:bookmarkStart w:id="0" w:name="_GoBack"/>
       <w:bookmarkEnd w:id="0"/>
-    </w:p>
-    <w:p>
-      <w:pPr>
-        <w:pStyle w:val="Default"/>
-        <w:spacing w:after="58"/>
-        <w:rPr>
-          <w:sz w:val="22"/>
-          <w:szCs w:val="22"/>
-        </w:rPr>
-      </w:pPr>
-    </w:p>
-    <w:p>
-      <w:pPr>
-        <w:pStyle w:val="Default"/>
-        <w:spacing w:after="58"/>
-        <w:rPr>
-          <w:sz w:val="22"/>
-          <w:szCs w:val="22"/>
-        </w:rPr>
-      </w:pPr>
-      <w:r>
-        <w:rPr>
-          <w:sz w:val="22"/>
-          <w:szCs w:val="22"/>
-        </w:rPr>
-        <w:t xml:space="preserve">Adding 100 units of capacity to Warehouse 2 solves the issue we ran into in part B, by ensuring the demands of the retailers formerly only served by Warehouse </w:t>
-      </w:r>
-      <w:r>
-        <w:rPr>
-          <w:sz w:val="22"/>
-          <w:szCs w:val="22"/>
-        </w:rPr>
-        <w:t>3</w:t>
-      </w:r>
-      <w:r>
-        <w:rPr>
-          <w:sz w:val="22"/>
-          <w:szCs w:val="22"/>
-        </w:rPr>
-        <w:t xml:space="preserve"> can now be met. The Lindo code and report for this modified situation can be found in 1C.txt.</w:t>
-      </w:r>
-    </w:p>
-    <w:p>
-      <w:pPr>
-        <w:pStyle w:val="Default"/>
-        <w:spacing w:after="58"/>
-        <w:rPr>
-          <w:sz w:val="22"/>
-          <w:szCs w:val="22"/>
-        </w:rPr>
-      </w:pPr>
-    </w:p>
-    <w:p>
-      <w:pPr>
-        <w:pStyle w:val="Default"/>
-        <w:spacing w:after="58"/>
-        <w:rPr>
-          <w:sz w:val="22"/>
-          <w:szCs w:val="22"/>
-        </w:rPr>
-      </w:pPr>
-      <w:r>
-        <w:rPr>
-          <w:sz w:val="22"/>
-          <w:szCs w:val="22"/>
-        </w:rPr>
-        <w:lastRenderedPageBreak/>
-        <w:t>The optimal solution when Warehouse 2 is limited to 100 units of capacity is:</w:t>
-      </w:r>
-    </w:p>
-    <w:p>
-      <w:pPr>
-        <w:pStyle w:val="Default"/>
-        <w:rPr>
-          <w:sz w:val="22"/>
-          <w:szCs w:val="22"/>
-        </w:rPr>
-      </w:pPr>
-      <w:r>
-        <w:rPr>
-          <w:sz w:val="22"/>
-          <w:szCs w:val="22"/>
-        </w:rPr>
-        <w:t>Minimum cost: $</w:t>
-      </w:r>
-      <w:r>
-        <w:rPr>
-          <w:sz w:val="22"/>
-          <w:szCs w:val="22"/>
-        </w:rPr>
-        <w:t>18,300</w:t>
-      </w:r>
-    </w:p>
-    <w:p>
-      <w:pPr>
-        <w:pStyle w:val="Default"/>
-        <w:rPr>
-          <w:sz w:val="22"/>
-          <w:szCs w:val="22"/>
-        </w:rPr>
-      </w:pPr>
-      <w:r>
-        <w:rPr>
-          <w:sz w:val="22"/>
-          <w:szCs w:val="22"/>
-        </w:rPr>
-        <w:t>Optimal shipping routes:</w:t>
-      </w:r>
-    </w:p>
-    <w:p>
-      <w:pPr>
-        <w:pStyle w:val="Default"/>
-        <w:rPr>
-          <w:sz w:val="22"/>
-          <w:szCs w:val="22"/>
-        </w:rPr>
-      </w:pPr>
-      <w:r>
-        <w:rPr>
-          <w:sz w:val="22"/>
-          <w:szCs w:val="22"/>
-        </w:rPr>
-        <w:t>Plant 1 ships 150 units to Warehouse 1.</w:t>
-      </w:r>
-    </w:p>
-    <w:p>
-      <w:pPr>
-        <w:pStyle w:val="Default"/>
-        <w:rPr>
-          <w:sz w:val="22"/>
-          <w:szCs w:val="22"/>
-        </w:rPr>
-      </w:pPr>
-      <w:r>
-        <w:rPr>
-          <w:sz w:val="22"/>
-          <w:szCs w:val="22"/>
-        </w:rPr>
-        <w:t xml:space="preserve">Plant 2 ships </w:t>
-      </w:r>
-      <w:r>
-        <w:rPr>
-          <w:sz w:val="22"/>
-          <w:szCs w:val="22"/>
-        </w:rPr>
-        <w:t>350 units to Warehouse 1 and 10</w:t>
-      </w:r>
-      <w:r>
-        <w:rPr>
-          <w:sz w:val="22"/>
-          <w:szCs w:val="22"/>
-        </w:rPr>
-        <w:t>0 units to Warehouse 2.</w:t>
-      </w:r>
-    </w:p>
-    <w:p>
-      <w:pPr>
-        <w:pStyle w:val="Default"/>
-        <w:rPr>
-          <w:sz w:val="22"/>
-          <w:szCs w:val="22"/>
-        </w:rPr>
-      </w:pPr>
-      <w:r>
-        <w:rPr>
-          <w:sz w:val="22"/>
-          <w:szCs w:val="22"/>
-        </w:rPr>
-        <w:t>Plant 3 ships 2</w:t>
-      </w:r>
-      <w:r>
-        <w:rPr>
-          <w:sz w:val="22"/>
-          <w:szCs w:val="22"/>
-        </w:rPr>
-        <w:t>50 units to Warehouse 3.</w:t>
-      </w:r>
-    </w:p>
-    <w:p>
-      <w:pPr>
-        <w:pStyle w:val="Default"/>
-        <w:rPr>
-          <w:sz w:val="22"/>
-          <w:szCs w:val="22"/>
-        </w:rPr>
-      </w:pPr>
-      <w:r>
-        <w:rPr>
-          <w:sz w:val="22"/>
-          <w:szCs w:val="22"/>
-        </w:rPr>
-        <w:t>Plant 4 ships 150 units to Warehouse 3.</w:t>
-      </w:r>
-    </w:p>
-    <w:p>
-      <w:pPr>
-        <w:pStyle w:val="Default"/>
-        <w:rPr>
-          <w:sz w:val="22"/>
-          <w:szCs w:val="22"/>
-        </w:rPr>
-      </w:pPr>
-      <w:r>
-        <w:rPr>
-          <w:sz w:val="22"/>
-          <w:szCs w:val="22"/>
-        </w:rPr>
-        <w:t>Warehouse 1 ships 100 units to Retailer 1, 150 units to Retailer</w:t>
-      </w:r>
-      <w:r>
-        <w:rPr>
-          <w:sz w:val="22"/>
-          <w:szCs w:val="22"/>
-        </w:rPr>
-        <w:t xml:space="preserve"> 2, 100 units to Retailer 3, and 150 units to Retailer 4.</w:t>
-      </w:r>
-    </w:p>
-    <w:p>
-      <w:pPr>
-        <w:pStyle w:val="Default"/>
-        <w:rPr>
-          <w:sz w:val="22"/>
-          <w:szCs w:val="22"/>
-        </w:rPr>
-      </w:pPr>
-      <w:r>
-        <w:rPr>
-          <w:sz w:val="22"/>
-          <w:szCs w:val="22"/>
-        </w:rPr>
-        <w:t xml:space="preserve">Warehouse 2 ships </w:t>
-      </w:r>
-      <w:r>
-        <w:rPr>
-          <w:sz w:val="22"/>
-          <w:szCs w:val="22"/>
-        </w:rPr>
-        <w:t>50</w:t>
-      </w:r>
-      <w:r>
-        <w:rPr>
-          <w:sz w:val="22"/>
-          <w:szCs w:val="22"/>
-        </w:rPr>
-        <w:t xml:space="preserve"> units to Retailer 4 and </w:t>
-      </w:r>
-      <w:r>
-        <w:rPr>
-          <w:sz w:val="22"/>
-          <w:szCs w:val="22"/>
-        </w:rPr>
-        <w:t>50</w:t>
-      </w:r>
-      <w:r>
-        <w:rPr>
-          <w:sz w:val="22"/>
-          <w:szCs w:val="22"/>
-        </w:rPr>
-        <w:t xml:space="preserve"> units to Retailer 5.</w:t>
-      </w:r>
-    </w:p>
-    <w:p>
-      <w:pPr>
-        <w:pStyle w:val="Default"/>
-        <w:rPr>
-          <w:sz w:val="22"/>
-          <w:szCs w:val="22"/>
-        </w:rPr>
-      </w:pPr>
-      <w:r>
-        <w:rPr>
-          <w:sz w:val="22"/>
-          <w:szCs w:val="22"/>
-        </w:rPr>
-        <w:t xml:space="preserve">Warehouse 3 ships 150 units to Retailer </w:t>
-      </w:r>
-      <w:r>
-        <w:rPr>
-          <w:sz w:val="22"/>
-          <w:szCs w:val="22"/>
-        </w:rPr>
-        <w:t>5, 150 units to Retailer 6,</w:t>
-      </w:r>
-      <w:r>
-        <w:rPr>
-          <w:sz w:val="22"/>
-          <w:szCs w:val="22"/>
-        </w:rPr>
-        <w:t xml:space="preserve"> and 100 units to Retailer 7.</w:t>
-      </w:r>
-    </w:p>
-    <w:p>
-      <w:pPr>
-        <w:pStyle w:val="Default"/>
-        <w:spacing w:after="58"/>
-        <w:rPr>
-          <w:sz w:val="22"/>
-          <w:szCs w:val="22"/>
-        </w:rPr>
-      </w:pPr>
-    </w:p>
-    <w:p/>
+      <w:r>
+        <w:t>retailer c.</w:t>
+      </w:r>
+    </w:p>
+    <w:p>
+      <w:r>
+        <w:t>Constraints:</w:t>
+      </w:r>
+    </w:p>
+    <w:p>
+      <w:r>
+        <w:tab/>
+        <w:t>(</w:t>
+      </w:r>
+      <w:proofErr w:type="gramStart"/>
+      <w:r>
+        <w:t>a</w:t>
+      </w:r>
+      <w:proofErr w:type="gramEnd"/>
+      <w:r>
+        <w:t>, b) + (a, b+1) … for all values of b &lt;= capacity of a</w:t>
+      </w:r>
+    </w:p>
+    <w:p>
+      <w:r>
+        <w:tab/>
+        <w:t>Repeat with an additional constraint for each value of a</w:t>
+      </w:r>
+    </w:p>
+    <w:p>
+      <w:r>
+        <w:tab/>
+        <w:t>(</w:t>
+      </w:r>
+      <w:proofErr w:type="gramStart"/>
+      <w:r>
+        <w:t>a</w:t>
+      </w:r>
+      <w:proofErr w:type="gramEnd"/>
+      <w:r>
+        <w:t>, b) + (a+1, b) … for all values of a, - (b, c) – (b, c+1) for all values of c = 0</w:t>
+      </w:r>
+    </w:p>
+    <w:p>
+      <w:r>
+        <w:tab/>
+        <w:t>Repeat with an additional constraint for each value of b</w:t>
+      </w:r>
+    </w:p>
+    <w:p>
+      <w:pPr>
+        <w:pStyle w:val="Default"/>
+        <w:spacing w:after="58"/>
+        <w:rPr>
+          <w:sz w:val="22"/>
+          <w:szCs w:val="22"/>
+        </w:rPr>
+      </w:pPr>
+      <w:r>
+        <w:rPr>
+          <w:sz w:val="22"/>
+          <w:szCs w:val="22"/>
+        </w:rPr>
+        <w:tab/>
+        <w:t>(</w:t>
+      </w:r>
+      <w:proofErr w:type="gramStart"/>
+      <w:r>
+        <w:rPr>
+          <w:sz w:val="22"/>
+          <w:szCs w:val="22"/>
+        </w:rPr>
+        <w:t>b</w:t>
+      </w:r>
+      <w:proofErr w:type="gramEnd"/>
+      <w:r>
+        <w:rPr>
+          <w:sz w:val="22"/>
+          <w:szCs w:val="22"/>
+        </w:rPr>
+        <w:t>, c) + (b+1, c) … for all values of b &gt;= demand of c</w:t>
+      </w:r>
+    </w:p>
+    <w:p>
+      <w:pPr>
+        <w:pStyle w:val="Default"/>
+        <w:spacing w:after="58"/>
+        <w:rPr>
+          <w:sz w:val="22"/>
+          <w:szCs w:val="22"/>
+        </w:rPr>
+      </w:pPr>
+      <w:r>
+        <w:rPr>
+          <w:sz w:val="22"/>
+          <w:szCs w:val="22"/>
+        </w:rPr>
+        <w:tab/>
+        <w:t>Repeat with an additional constraint for each value of c</w:t>
+      </w:r>
+    </w:p>
+    <w:p>
+      <w:pPr>
+        <w:pStyle w:val="Default"/>
+        <w:spacing w:after="58"/>
+        <w:rPr>
+          <w:sz w:val="22"/>
+          <w:szCs w:val="22"/>
+        </w:rPr>
+      </w:pPr>
+      <w:r>
+        <w:rPr>
+          <w:sz w:val="22"/>
+          <w:szCs w:val="22"/>
+        </w:rPr>
+        <w:tab/>
+        <w:t>All values of a, b, and c &gt;= 0</w:t>
+      </w:r>
+    </w:p>
     <w:sectPr>
       <w:pgSz w:w="12240" w:h="15840"/>
       <w:pgMar w:top="1440" w:right="1440" w:bottom="1440" w:left="1440" w:header="720" w:footer="720" w:gutter="0"/>

</xml_diff>

<commit_message>
moved Lindo code/results from .txt into report
</commit_message>
<xml_diff>
--- a/project3/Project 3 Problem 1.docx
+++ b/project3/Project 3 Problem 1.docx
@@ -3,14 +3,6 @@
 <w:document xmlns:wpc="http://schemas.microsoft.com/office/word/2010/wordprocessingCanvas" xmlns:mc="http://schemas.openxmlformats.org/markup-compatibility/2006" xmlns:o="urn:schemas-microsoft-com:office:office" xmlns:r="http://schemas.openxmlformats.org/officeDocument/2006/relationships" xmlns:m="http://schemas.openxmlformats.org/officeDocument/2006/math" xmlns:v="urn:schemas-microsoft-com:vml" xmlns:wp14="http://schemas.microsoft.com/office/word/2010/wordprocessingDrawing" xmlns:wp="http://schemas.openxmlformats.org/drawingml/2006/wordprocessingDrawing" xmlns:w10="urn:schemas-microsoft-com:office:word" xmlns:w="http://schemas.openxmlformats.org/wordprocessingml/2006/main" xmlns:w14="http://schemas.microsoft.com/office/word/2010/wordml" xmlns:w15="http://schemas.microsoft.com/office/word/2012/wordml" xmlns:wpg="http://schemas.microsoft.com/office/word/2010/wordprocessingGroup" xmlns:wpi="http://schemas.microsoft.com/office/word/2010/wordprocessingInk" xmlns:wne="http://schemas.microsoft.com/office/word/2006/wordml" xmlns:wps="http://schemas.microsoft.com/office/word/2010/wordprocessingShape" mc:Ignorable="w14 w15 wp14">
   <w:body>
     <w:p>
-      <w:pPr>
-        <w:pStyle w:val="Default"/>
-      </w:pPr>
-    </w:p>
-    <w:p>
-      <w:r>
-        <w:t xml:space="preserve"> </w:t>
-      </w:r>
       <w:r>
         <w:rPr>
           <w:b/>
@@ -752,12 +744,341 @@
           <w:szCs w:val="22"/>
         </w:rPr>
       </w:pPr>
-      <w:r>
-        <w:rPr>
-          <w:sz w:val="22"/>
-          <w:szCs w:val="22"/>
-        </w:rPr>
-        <w:t>See 1Aii.txt for Lindo code and report.</w:t>
+    </w:p>
+    <w:p>
+      <w:pPr>
+        <w:pStyle w:val="Default"/>
+        <w:spacing w:after="58"/>
+        <w:rPr>
+          <w:sz w:val="22"/>
+          <w:szCs w:val="22"/>
+        </w:rPr>
+      </w:pPr>
+    </w:p>
+    <w:p>
+      <w:pPr>
+        <w:pStyle w:val="Default"/>
+        <w:spacing w:after="58"/>
+        <w:rPr>
+          <w:sz w:val="22"/>
+          <w:szCs w:val="22"/>
+        </w:rPr>
+      </w:pPr>
+    </w:p>
+    <w:p>
+      <w:pPr>
+        <w:pStyle w:val="Default"/>
+        <w:spacing w:after="58"/>
+        <w:rPr>
+          <w:sz w:val="22"/>
+          <w:szCs w:val="22"/>
+        </w:rPr>
+      </w:pPr>
+    </w:p>
+    <w:p>
+      <w:pPr>
+        <w:pStyle w:val="Default"/>
+        <w:spacing w:after="58"/>
+        <w:rPr>
+          <w:sz w:val="22"/>
+          <w:szCs w:val="22"/>
+        </w:rPr>
+      </w:pPr>
+    </w:p>
+    <w:p>
+      <w:pPr>
+        <w:pStyle w:val="Default"/>
+        <w:spacing w:after="58"/>
+        <w:rPr>
+          <w:sz w:val="22"/>
+          <w:szCs w:val="22"/>
+        </w:rPr>
+      </w:pPr>
+    </w:p>
+    <w:p>
+      <w:pPr>
+        <w:pStyle w:val="Default"/>
+        <w:spacing w:after="58"/>
+        <w:rPr>
+          <w:sz w:val="22"/>
+          <w:szCs w:val="22"/>
+        </w:rPr>
+      </w:pPr>
+      <w:r>
+        <w:rPr>
+          <w:sz w:val="22"/>
+          <w:szCs w:val="22"/>
+        </w:rPr>
+        <w:lastRenderedPageBreak/>
+        <w:t>Lindo code:</w:t>
+      </w:r>
+    </w:p>
+    <w:p>
+      <w:pPr>
+        <w:pStyle w:val="Default"/>
+        <w:spacing w:after="58"/>
+        <w:rPr>
+          <w:sz w:val="22"/>
+          <w:szCs w:val="22"/>
+        </w:rPr>
+      </w:pPr>
+      <w:r>
+        <w:rPr>
+          <w:noProof/>
+        </w:rPr>
+        <w:drawing>
+          <wp:inline distT="0" distB="0" distL="0" distR="0" wp14:anchorId="214275B7" wp14:editId="66129461">
+            <wp:extent cx="5943600" cy="4731385"/>
+            <wp:effectExtent l="0" t="0" r="0" b="0"/>
+            <wp:docPr id="1" name="Picture 1"/>
+            <wp:cNvGraphicFramePr>
+              <a:graphicFrameLocks xmlns:a="http://schemas.openxmlformats.org/drawingml/2006/main" noChangeAspect="1"/>
+            </wp:cNvGraphicFramePr>
+            <a:graphic xmlns:a="http://schemas.openxmlformats.org/drawingml/2006/main">
+              <a:graphicData uri="http://schemas.openxmlformats.org/drawingml/2006/picture">
+                <pic:pic xmlns:pic="http://schemas.openxmlformats.org/drawingml/2006/picture">
+                  <pic:nvPicPr>
+                    <pic:cNvPr id="1" name=""/>
+                    <pic:cNvPicPr/>
+                  </pic:nvPicPr>
+                  <pic:blipFill>
+                    <a:blip r:embed="rId4"/>
+                    <a:stretch>
+                      <a:fillRect/>
+                    </a:stretch>
+                  </pic:blipFill>
+                  <pic:spPr>
+                    <a:xfrm>
+                      <a:off x="0" y="0"/>
+                      <a:ext cx="5943600" cy="4731385"/>
+                    </a:xfrm>
+                    <a:prstGeom prst="rect">
+                      <a:avLst/>
+                    </a:prstGeom>
+                  </pic:spPr>
+                </pic:pic>
+              </a:graphicData>
+            </a:graphic>
+          </wp:inline>
+        </w:drawing>
+      </w:r>
+    </w:p>
+    <w:p>
+      <w:pPr>
+        <w:pStyle w:val="Default"/>
+        <w:spacing w:after="58"/>
+        <w:rPr>
+          <w:sz w:val="22"/>
+          <w:szCs w:val="22"/>
+        </w:rPr>
+      </w:pPr>
+    </w:p>
+    <w:p>
+      <w:pPr>
+        <w:pStyle w:val="Default"/>
+        <w:spacing w:after="58"/>
+        <w:rPr>
+          <w:sz w:val="22"/>
+          <w:szCs w:val="22"/>
+        </w:rPr>
+      </w:pPr>
+    </w:p>
+    <w:p>
+      <w:pPr>
+        <w:pStyle w:val="Default"/>
+        <w:spacing w:after="58"/>
+        <w:rPr>
+          <w:sz w:val="22"/>
+          <w:szCs w:val="22"/>
+        </w:rPr>
+      </w:pPr>
+    </w:p>
+    <w:p>
+      <w:pPr>
+        <w:pStyle w:val="Default"/>
+        <w:spacing w:after="58"/>
+        <w:rPr>
+          <w:sz w:val="22"/>
+          <w:szCs w:val="22"/>
+        </w:rPr>
+      </w:pPr>
+    </w:p>
+    <w:p>
+      <w:pPr>
+        <w:pStyle w:val="Default"/>
+        <w:spacing w:after="58"/>
+        <w:rPr>
+          <w:sz w:val="22"/>
+          <w:szCs w:val="22"/>
+        </w:rPr>
+      </w:pPr>
+    </w:p>
+    <w:p>
+      <w:pPr>
+        <w:pStyle w:val="Default"/>
+        <w:spacing w:after="58"/>
+        <w:rPr>
+          <w:sz w:val="22"/>
+          <w:szCs w:val="22"/>
+        </w:rPr>
+      </w:pPr>
+    </w:p>
+    <w:p>
+      <w:pPr>
+        <w:pStyle w:val="Default"/>
+        <w:spacing w:after="58"/>
+        <w:rPr>
+          <w:sz w:val="22"/>
+          <w:szCs w:val="22"/>
+        </w:rPr>
+      </w:pPr>
+    </w:p>
+    <w:p>
+      <w:pPr>
+        <w:pStyle w:val="Default"/>
+        <w:spacing w:after="58"/>
+        <w:rPr>
+          <w:sz w:val="22"/>
+          <w:szCs w:val="22"/>
+        </w:rPr>
+      </w:pPr>
+    </w:p>
+    <w:p>
+      <w:pPr>
+        <w:pStyle w:val="Default"/>
+        <w:spacing w:after="58"/>
+        <w:rPr>
+          <w:sz w:val="22"/>
+          <w:szCs w:val="22"/>
+        </w:rPr>
+      </w:pPr>
+    </w:p>
+    <w:p>
+      <w:pPr>
+        <w:pStyle w:val="Default"/>
+        <w:spacing w:after="58"/>
+        <w:rPr>
+          <w:sz w:val="22"/>
+          <w:szCs w:val="22"/>
+        </w:rPr>
+      </w:pPr>
+    </w:p>
+    <w:p>
+      <w:pPr>
+        <w:pStyle w:val="Default"/>
+        <w:spacing w:after="58"/>
+        <w:rPr>
+          <w:sz w:val="22"/>
+          <w:szCs w:val="22"/>
+        </w:rPr>
+      </w:pPr>
+    </w:p>
+    <w:p>
+      <w:pPr>
+        <w:pStyle w:val="Default"/>
+        <w:spacing w:after="58"/>
+        <w:rPr>
+          <w:sz w:val="22"/>
+          <w:szCs w:val="22"/>
+        </w:rPr>
+      </w:pPr>
+    </w:p>
+    <w:p>
+      <w:pPr>
+        <w:pStyle w:val="Default"/>
+        <w:spacing w:after="58"/>
+        <w:rPr>
+          <w:sz w:val="22"/>
+          <w:szCs w:val="22"/>
+        </w:rPr>
+      </w:pPr>
+    </w:p>
+    <w:p>
+      <w:pPr>
+        <w:pStyle w:val="Default"/>
+        <w:spacing w:after="58"/>
+        <w:rPr>
+          <w:sz w:val="22"/>
+          <w:szCs w:val="22"/>
+        </w:rPr>
+      </w:pPr>
+    </w:p>
+    <w:p>
+      <w:pPr>
+        <w:pStyle w:val="Default"/>
+        <w:spacing w:after="58"/>
+        <w:rPr>
+          <w:sz w:val="22"/>
+          <w:szCs w:val="22"/>
+        </w:rPr>
+      </w:pPr>
+    </w:p>
+    <w:p>
+      <w:pPr>
+        <w:pStyle w:val="Default"/>
+        <w:spacing w:after="58"/>
+        <w:rPr>
+          <w:sz w:val="22"/>
+          <w:szCs w:val="22"/>
+        </w:rPr>
+      </w:pPr>
+      <w:r>
+        <w:rPr>
+          <w:sz w:val="22"/>
+          <w:szCs w:val="22"/>
+        </w:rPr>
+        <w:lastRenderedPageBreak/>
+        <w:t>Report:</w:t>
+      </w:r>
+    </w:p>
+    <w:p>
+      <w:pPr>
+        <w:pStyle w:val="Default"/>
+        <w:spacing w:after="58"/>
+        <w:rPr>
+          <w:sz w:val="22"/>
+          <w:szCs w:val="22"/>
+        </w:rPr>
+      </w:pPr>
+      <w:r>
+        <w:rPr>
+          <w:noProof/>
+        </w:rPr>
+        <w:drawing>
+          <wp:inline distT="0" distB="0" distL="0" distR="0" wp14:anchorId="2B256654" wp14:editId="5C4FB729">
+            <wp:extent cx="3219450" cy="4181475"/>
+            <wp:effectExtent l="0" t="0" r="0" b="9525"/>
+            <wp:docPr id="2" name="Picture 2"/>
+            <wp:cNvGraphicFramePr>
+              <a:graphicFrameLocks xmlns:a="http://schemas.openxmlformats.org/drawingml/2006/main" noChangeAspect="1"/>
+            </wp:cNvGraphicFramePr>
+            <a:graphic xmlns:a="http://schemas.openxmlformats.org/drawingml/2006/main">
+              <a:graphicData uri="http://schemas.openxmlformats.org/drawingml/2006/picture">
+                <pic:pic xmlns:pic="http://schemas.openxmlformats.org/drawingml/2006/picture">
+                  <pic:nvPicPr>
+                    <pic:cNvPr id="1" name=""/>
+                    <pic:cNvPicPr/>
+                  </pic:nvPicPr>
+                  <pic:blipFill>
+                    <a:blip r:embed="rId5"/>
+                    <a:stretch>
+                      <a:fillRect/>
+                    </a:stretch>
+                  </pic:blipFill>
+                  <pic:spPr>
+                    <a:xfrm>
+                      <a:off x="0" y="0"/>
+                      <a:ext cx="3219450" cy="4181475"/>
+                    </a:xfrm>
+                    <a:prstGeom prst="rect">
+                      <a:avLst/>
+                    </a:prstGeom>
+                  </pic:spPr>
+                </pic:pic>
+              </a:graphicData>
+            </a:graphic>
+          </wp:inline>
+        </w:drawing>
       </w:r>
     </w:p>
     <w:p>
@@ -854,7 +1175,6 @@
           <w:sz w:val="22"/>
           <w:szCs w:val="22"/>
         </w:rPr>
-        <w:lastRenderedPageBreak/>
         <w:t>Plant 2 ships 200 units to Warehouse 1 and 250 units to Warehouse 2.</w:t>
       </w:r>
     </w:p>
@@ -1482,13 +1802,281 @@
           <w:szCs w:val="22"/>
         </w:rPr>
       </w:pPr>
-      <w:r>
-        <w:rPr>
-          <w:sz w:val="22"/>
-          <w:szCs w:val="22"/>
-        </w:rPr>
-        <w:t>See 1B.txt for the Lindo code and associated error.</w:t>
-      </w:r>
+    </w:p>
+    <w:p>
+      <w:pPr>
+        <w:pStyle w:val="Default"/>
+        <w:rPr>
+          <w:sz w:val="22"/>
+          <w:szCs w:val="22"/>
+        </w:rPr>
+      </w:pPr>
+    </w:p>
+    <w:p>
+      <w:pPr>
+        <w:pStyle w:val="Default"/>
+        <w:rPr>
+          <w:sz w:val="22"/>
+          <w:szCs w:val="22"/>
+        </w:rPr>
+      </w:pPr>
+    </w:p>
+    <w:p>
+      <w:pPr>
+        <w:pStyle w:val="Default"/>
+        <w:rPr>
+          <w:sz w:val="22"/>
+          <w:szCs w:val="22"/>
+        </w:rPr>
+      </w:pPr>
+    </w:p>
+    <w:p>
+      <w:pPr>
+        <w:pStyle w:val="Default"/>
+        <w:rPr>
+          <w:sz w:val="22"/>
+          <w:szCs w:val="22"/>
+        </w:rPr>
+      </w:pPr>
+    </w:p>
+    <w:p>
+      <w:pPr>
+        <w:pStyle w:val="Default"/>
+        <w:rPr>
+          <w:sz w:val="22"/>
+          <w:szCs w:val="22"/>
+        </w:rPr>
+      </w:pPr>
+    </w:p>
+    <w:p>
+      <w:pPr>
+        <w:pStyle w:val="Default"/>
+        <w:rPr>
+          <w:sz w:val="22"/>
+          <w:szCs w:val="22"/>
+        </w:rPr>
+      </w:pPr>
+    </w:p>
+    <w:p>
+      <w:pPr>
+        <w:pStyle w:val="Default"/>
+        <w:rPr>
+          <w:sz w:val="22"/>
+          <w:szCs w:val="22"/>
+        </w:rPr>
+      </w:pPr>
+    </w:p>
+    <w:p>
+      <w:pPr>
+        <w:pStyle w:val="Default"/>
+        <w:rPr>
+          <w:sz w:val="22"/>
+          <w:szCs w:val="22"/>
+        </w:rPr>
+      </w:pPr>
+    </w:p>
+    <w:p>
+      <w:pPr>
+        <w:pStyle w:val="Default"/>
+        <w:rPr>
+          <w:sz w:val="22"/>
+          <w:szCs w:val="22"/>
+        </w:rPr>
+      </w:pPr>
+    </w:p>
+    <w:p>
+      <w:pPr>
+        <w:pStyle w:val="Default"/>
+        <w:rPr>
+          <w:sz w:val="22"/>
+          <w:szCs w:val="22"/>
+        </w:rPr>
+      </w:pPr>
+    </w:p>
+    <w:p>
+      <w:pPr>
+        <w:pStyle w:val="Default"/>
+        <w:rPr>
+          <w:sz w:val="22"/>
+          <w:szCs w:val="22"/>
+        </w:rPr>
+      </w:pPr>
+    </w:p>
+    <w:p>
+      <w:pPr>
+        <w:pStyle w:val="Default"/>
+        <w:rPr>
+          <w:sz w:val="22"/>
+          <w:szCs w:val="22"/>
+        </w:rPr>
+      </w:pPr>
+    </w:p>
+    <w:p>
+      <w:pPr>
+        <w:pStyle w:val="Default"/>
+        <w:rPr>
+          <w:sz w:val="22"/>
+          <w:szCs w:val="22"/>
+        </w:rPr>
+      </w:pPr>
+    </w:p>
+    <w:p>
+      <w:pPr>
+        <w:pStyle w:val="Default"/>
+        <w:rPr>
+          <w:sz w:val="22"/>
+          <w:szCs w:val="22"/>
+        </w:rPr>
+      </w:pPr>
+    </w:p>
+    <w:p>
+      <w:pPr>
+        <w:pStyle w:val="Default"/>
+        <w:rPr>
+          <w:sz w:val="22"/>
+          <w:szCs w:val="22"/>
+        </w:rPr>
+      </w:pPr>
+      <w:r>
+        <w:rPr>
+          <w:sz w:val="22"/>
+          <w:szCs w:val="22"/>
+        </w:rPr>
+        <w:lastRenderedPageBreak/>
+        <w:t>Lindo code:</w:t>
+      </w:r>
+    </w:p>
+    <w:p>
+      <w:pPr>
+        <w:pStyle w:val="Default"/>
+        <w:rPr>
+          <w:sz w:val="22"/>
+          <w:szCs w:val="22"/>
+        </w:rPr>
+      </w:pPr>
+      <w:r>
+        <w:rPr>
+          <w:noProof/>
+        </w:rPr>
+        <w:drawing>
+          <wp:inline distT="0" distB="0" distL="0" distR="0" wp14:anchorId="2F22A11A" wp14:editId="7BB37783">
+            <wp:extent cx="5943600" cy="4221480"/>
+            <wp:effectExtent l="0" t="0" r="0" b="7620"/>
+            <wp:docPr id="3" name="Picture 3"/>
+            <wp:cNvGraphicFramePr>
+              <a:graphicFrameLocks xmlns:a="http://schemas.openxmlformats.org/drawingml/2006/main" noChangeAspect="1"/>
+            </wp:cNvGraphicFramePr>
+            <a:graphic xmlns:a="http://schemas.openxmlformats.org/drawingml/2006/main">
+              <a:graphicData uri="http://schemas.openxmlformats.org/drawingml/2006/picture">
+                <pic:pic xmlns:pic="http://schemas.openxmlformats.org/drawingml/2006/picture">
+                  <pic:nvPicPr>
+                    <pic:cNvPr id="1" name=""/>
+                    <pic:cNvPicPr/>
+                  </pic:nvPicPr>
+                  <pic:blipFill>
+                    <a:blip r:embed="rId6"/>
+                    <a:stretch>
+                      <a:fillRect/>
+                    </a:stretch>
+                  </pic:blipFill>
+                  <pic:spPr>
+                    <a:xfrm>
+                      <a:off x="0" y="0"/>
+                      <a:ext cx="5943600" cy="4221480"/>
+                    </a:xfrm>
+                    <a:prstGeom prst="rect">
+                      <a:avLst/>
+                    </a:prstGeom>
+                  </pic:spPr>
+                </pic:pic>
+              </a:graphicData>
+            </a:graphic>
+          </wp:inline>
+        </w:drawing>
+      </w:r>
+    </w:p>
+    <w:p>
+      <w:pPr>
+        <w:pStyle w:val="Default"/>
+        <w:rPr>
+          <w:sz w:val="22"/>
+          <w:szCs w:val="22"/>
+        </w:rPr>
+      </w:pPr>
+    </w:p>
+    <w:p>
+      <w:pPr>
+        <w:pStyle w:val="Default"/>
+        <w:rPr>
+          <w:sz w:val="22"/>
+          <w:szCs w:val="22"/>
+        </w:rPr>
+      </w:pPr>
+      <w:r>
+        <w:rPr>
+          <w:sz w:val="22"/>
+          <w:szCs w:val="22"/>
+        </w:rPr>
+        <w:t>Lindo error:</w:t>
+      </w:r>
+    </w:p>
+    <w:p>
+      <w:pPr>
+        <w:pStyle w:val="Default"/>
+        <w:rPr>
+          <w:sz w:val="22"/>
+          <w:szCs w:val="22"/>
+        </w:rPr>
+      </w:pPr>
+      <w:r>
+        <w:rPr>
+          <w:noProof/>
+        </w:rPr>
+        <w:drawing>
+          <wp:inline distT="0" distB="0" distL="0" distR="0" wp14:anchorId="38B2ADD3" wp14:editId="14E382E8">
+            <wp:extent cx="3124200" cy="2838450"/>
+            <wp:effectExtent l="0" t="0" r="0" b="0"/>
+            <wp:docPr id="4" name="Picture 4"/>
+            <wp:cNvGraphicFramePr>
+              <a:graphicFrameLocks xmlns:a="http://schemas.openxmlformats.org/drawingml/2006/main" noChangeAspect="1"/>
+            </wp:cNvGraphicFramePr>
+            <a:graphic xmlns:a="http://schemas.openxmlformats.org/drawingml/2006/main">
+              <a:graphicData uri="http://schemas.openxmlformats.org/drawingml/2006/picture">
+                <pic:pic xmlns:pic="http://schemas.openxmlformats.org/drawingml/2006/picture">
+                  <pic:nvPicPr>
+                    <pic:cNvPr id="1" name=""/>
+                    <pic:cNvPicPr/>
+                  </pic:nvPicPr>
+                  <pic:blipFill>
+                    <a:blip r:embed="rId7"/>
+                    <a:stretch>
+                      <a:fillRect/>
+                    </a:stretch>
+                  </pic:blipFill>
+                  <pic:spPr>
+                    <a:xfrm>
+                      <a:off x="0" y="0"/>
+                      <a:ext cx="3124200" cy="2838450"/>
+                    </a:xfrm>
+                    <a:prstGeom prst="rect">
+                      <a:avLst/>
+                    </a:prstGeom>
+                  </pic:spPr>
+                </pic:pic>
+              </a:graphicData>
+            </a:graphic>
+          </wp:inline>
+        </w:drawing>
+      </w:r>
+    </w:p>
+    <w:p>
+      <w:pPr>
+        <w:pStyle w:val="Default"/>
+        <w:rPr>
+          <w:sz w:val="22"/>
+          <w:szCs w:val="22"/>
+        </w:rPr>
+      </w:pPr>
     </w:p>
     <w:p>
       <w:pPr>
@@ -1514,6 +2102,7 @@
           <w:b/>
           <w:bCs/>
         </w:rPr>
+        <w:lastRenderedPageBreak/>
         <w:t>Part C</w:t>
       </w:r>
       <w:r>
@@ -1986,8 +2575,48 @@
           <w:sz w:val="22"/>
           <w:szCs w:val="22"/>
         </w:rPr>
-        <w:t xml:space="preserve"> can now be met. The Lindo code and report for this modified situation can be found in 1C.txt.</w:t>
-      </w:r>
+        <w:t xml:space="preserve"> can now be met.</w:t>
+      </w:r>
+    </w:p>
+    <w:p>
+      <w:pPr>
+        <w:pStyle w:val="Default"/>
+        <w:spacing w:after="58"/>
+        <w:rPr>
+          <w:sz w:val="22"/>
+          <w:szCs w:val="22"/>
+        </w:rPr>
+      </w:pPr>
+    </w:p>
+    <w:p>
+      <w:pPr>
+        <w:pStyle w:val="Default"/>
+        <w:spacing w:after="58"/>
+        <w:rPr>
+          <w:sz w:val="22"/>
+          <w:szCs w:val="22"/>
+        </w:rPr>
+      </w:pPr>
+    </w:p>
+    <w:p>
+      <w:pPr>
+        <w:pStyle w:val="Default"/>
+        <w:spacing w:after="58"/>
+        <w:rPr>
+          <w:sz w:val="22"/>
+          <w:szCs w:val="22"/>
+        </w:rPr>
+      </w:pPr>
+    </w:p>
+    <w:p>
+      <w:pPr>
+        <w:pStyle w:val="Default"/>
+        <w:spacing w:after="58"/>
+        <w:rPr>
+          <w:sz w:val="22"/>
+          <w:szCs w:val="22"/>
+        </w:rPr>
+      </w:pPr>
     </w:p>
     <w:p>
       <w:pPr>
@@ -2014,6 +2643,283 @@
           <w:szCs w:val="22"/>
         </w:rPr>
         <w:lastRenderedPageBreak/>
+        <w:t>Lindo code:</w:t>
+      </w:r>
+    </w:p>
+    <w:p>
+      <w:pPr>
+        <w:pStyle w:val="Default"/>
+        <w:spacing w:after="58"/>
+        <w:rPr>
+          <w:sz w:val="22"/>
+          <w:szCs w:val="22"/>
+        </w:rPr>
+      </w:pPr>
+      <w:r>
+        <w:rPr>
+          <w:noProof/>
+        </w:rPr>
+        <w:drawing>
+          <wp:inline distT="0" distB="0" distL="0" distR="0" wp14:anchorId="4916D74D" wp14:editId="5D2D1DE0">
+            <wp:extent cx="5943600" cy="4939665"/>
+            <wp:effectExtent l="0" t="0" r="0" b="0"/>
+            <wp:docPr id="5" name="Picture 5"/>
+            <wp:cNvGraphicFramePr>
+              <a:graphicFrameLocks xmlns:a="http://schemas.openxmlformats.org/drawingml/2006/main" noChangeAspect="1"/>
+            </wp:cNvGraphicFramePr>
+            <a:graphic xmlns:a="http://schemas.openxmlformats.org/drawingml/2006/main">
+              <a:graphicData uri="http://schemas.openxmlformats.org/drawingml/2006/picture">
+                <pic:pic xmlns:pic="http://schemas.openxmlformats.org/drawingml/2006/picture">
+                  <pic:nvPicPr>
+                    <pic:cNvPr id="1" name=""/>
+                    <pic:cNvPicPr/>
+                  </pic:nvPicPr>
+                  <pic:blipFill>
+                    <a:blip r:embed="rId8"/>
+                    <a:stretch>
+                      <a:fillRect/>
+                    </a:stretch>
+                  </pic:blipFill>
+                  <pic:spPr>
+                    <a:xfrm>
+                      <a:off x="0" y="0"/>
+                      <a:ext cx="5943600" cy="4939665"/>
+                    </a:xfrm>
+                    <a:prstGeom prst="rect">
+                      <a:avLst/>
+                    </a:prstGeom>
+                  </pic:spPr>
+                </pic:pic>
+              </a:graphicData>
+            </a:graphic>
+          </wp:inline>
+        </w:drawing>
+      </w:r>
+    </w:p>
+    <w:p>
+      <w:pPr>
+        <w:pStyle w:val="Default"/>
+        <w:spacing w:after="58"/>
+        <w:rPr>
+          <w:sz w:val="22"/>
+          <w:szCs w:val="22"/>
+        </w:rPr>
+      </w:pPr>
+    </w:p>
+    <w:p>
+      <w:pPr>
+        <w:pStyle w:val="Default"/>
+        <w:spacing w:after="58"/>
+        <w:rPr>
+          <w:sz w:val="22"/>
+          <w:szCs w:val="22"/>
+        </w:rPr>
+      </w:pPr>
+    </w:p>
+    <w:p>
+      <w:pPr>
+        <w:pStyle w:val="Default"/>
+        <w:spacing w:after="58"/>
+        <w:rPr>
+          <w:sz w:val="22"/>
+          <w:szCs w:val="22"/>
+        </w:rPr>
+      </w:pPr>
+    </w:p>
+    <w:p>
+      <w:pPr>
+        <w:pStyle w:val="Default"/>
+        <w:spacing w:after="58"/>
+        <w:rPr>
+          <w:sz w:val="22"/>
+          <w:szCs w:val="22"/>
+        </w:rPr>
+      </w:pPr>
+    </w:p>
+    <w:p>
+      <w:pPr>
+        <w:pStyle w:val="Default"/>
+        <w:spacing w:after="58"/>
+        <w:rPr>
+          <w:sz w:val="22"/>
+          <w:szCs w:val="22"/>
+        </w:rPr>
+      </w:pPr>
+    </w:p>
+    <w:p>
+      <w:pPr>
+        <w:pStyle w:val="Default"/>
+        <w:spacing w:after="58"/>
+        <w:rPr>
+          <w:sz w:val="22"/>
+          <w:szCs w:val="22"/>
+        </w:rPr>
+      </w:pPr>
+    </w:p>
+    <w:p>
+      <w:pPr>
+        <w:pStyle w:val="Default"/>
+        <w:spacing w:after="58"/>
+        <w:rPr>
+          <w:sz w:val="22"/>
+          <w:szCs w:val="22"/>
+        </w:rPr>
+      </w:pPr>
+    </w:p>
+    <w:p>
+      <w:pPr>
+        <w:pStyle w:val="Default"/>
+        <w:spacing w:after="58"/>
+        <w:rPr>
+          <w:sz w:val="22"/>
+          <w:szCs w:val="22"/>
+        </w:rPr>
+      </w:pPr>
+    </w:p>
+    <w:p>
+      <w:pPr>
+        <w:pStyle w:val="Default"/>
+        <w:spacing w:after="58"/>
+        <w:rPr>
+          <w:sz w:val="22"/>
+          <w:szCs w:val="22"/>
+        </w:rPr>
+      </w:pPr>
+    </w:p>
+    <w:p>
+      <w:pPr>
+        <w:pStyle w:val="Default"/>
+        <w:spacing w:after="58"/>
+        <w:rPr>
+          <w:sz w:val="22"/>
+          <w:szCs w:val="22"/>
+        </w:rPr>
+      </w:pPr>
+    </w:p>
+    <w:p>
+      <w:pPr>
+        <w:pStyle w:val="Default"/>
+        <w:spacing w:after="58"/>
+        <w:rPr>
+          <w:sz w:val="22"/>
+          <w:szCs w:val="22"/>
+        </w:rPr>
+      </w:pPr>
+    </w:p>
+    <w:p>
+      <w:pPr>
+        <w:pStyle w:val="Default"/>
+        <w:spacing w:after="58"/>
+        <w:rPr>
+          <w:sz w:val="22"/>
+          <w:szCs w:val="22"/>
+        </w:rPr>
+      </w:pPr>
+    </w:p>
+    <w:p>
+      <w:pPr>
+        <w:pStyle w:val="Default"/>
+        <w:spacing w:after="58"/>
+        <w:rPr>
+          <w:sz w:val="22"/>
+          <w:szCs w:val="22"/>
+        </w:rPr>
+      </w:pPr>
+    </w:p>
+    <w:p>
+      <w:pPr>
+        <w:pStyle w:val="Default"/>
+        <w:spacing w:after="58"/>
+        <w:rPr>
+          <w:sz w:val="22"/>
+          <w:szCs w:val="22"/>
+        </w:rPr>
+      </w:pPr>
+    </w:p>
+    <w:p>
+      <w:pPr>
+        <w:pStyle w:val="Default"/>
+        <w:spacing w:after="58"/>
+        <w:rPr>
+          <w:sz w:val="22"/>
+          <w:szCs w:val="22"/>
+        </w:rPr>
+      </w:pPr>
+      <w:bookmarkStart w:id="0" w:name="_GoBack"/>
+      <w:bookmarkEnd w:id="0"/>
+      <w:r>
+        <w:rPr>
+          <w:sz w:val="22"/>
+          <w:szCs w:val="22"/>
+        </w:rPr>
+        <w:lastRenderedPageBreak/>
+        <w:t>Report:</w:t>
+      </w:r>
+    </w:p>
+    <w:p>
+      <w:pPr>
+        <w:pStyle w:val="Default"/>
+        <w:spacing w:after="58"/>
+        <w:rPr>
+          <w:sz w:val="22"/>
+          <w:szCs w:val="22"/>
+        </w:rPr>
+      </w:pPr>
+      <w:r>
+        <w:rPr>
+          <w:noProof/>
+        </w:rPr>
+        <w:drawing>
+          <wp:inline distT="0" distB="0" distL="0" distR="0" wp14:anchorId="52BF7672" wp14:editId="568714C6">
+            <wp:extent cx="3171825" cy="4152900"/>
+            <wp:effectExtent l="0" t="0" r="9525" b="0"/>
+            <wp:docPr id="6" name="Picture 6"/>
+            <wp:cNvGraphicFramePr>
+              <a:graphicFrameLocks xmlns:a="http://schemas.openxmlformats.org/drawingml/2006/main" noChangeAspect="1"/>
+            </wp:cNvGraphicFramePr>
+            <a:graphic xmlns:a="http://schemas.openxmlformats.org/drawingml/2006/main">
+              <a:graphicData uri="http://schemas.openxmlformats.org/drawingml/2006/picture">
+                <pic:pic xmlns:pic="http://schemas.openxmlformats.org/drawingml/2006/picture">
+                  <pic:nvPicPr>
+                    <pic:cNvPr id="1" name=""/>
+                    <pic:cNvPicPr/>
+                  </pic:nvPicPr>
+                  <pic:blipFill>
+                    <a:blip r:embed="rId9"/>
+                    <a:stretch>
+                      <a:fillRect/>
+                    </a:stretch>
+                  </pic:blipFill>
+                  <pic:spPr>
+                    <a:xfrm>
+                      <a:off x="0" y="0"/>
+                      <a:ext cx="3171825" cy="4152900"/>
+                    </a:xfrm>
+                    <a:prstGeom prst="rect">
+                      <a:avLst/>
+                    </a:prstGeom>
+                  </pic:spPr>
+                </pic:pic>
+              </a:graphicData>
+            </a:graphic>
+          </wp:inline>
+        </w:drawing>
+      </w:r>
+    </w:p>
+    <w:p>
+      <w:pPr>
+        <w:pStyle w:val="Default"/>
+        <w:spacing w:after="58"/>
+        <w:rPr>
+          <w:sz w:val="22"/>
+          <w:szCs w:val="22"/>
+        </w:rPr>
+      </w:pPr>
+      <w:r>
+        <w:rPr>
+          <w:sz w:val="22"/>
+          <w:szCs w:val="22"/>
+        </w:rPr>
         <w:t>The optimal solution when Warehouse 2 is limited to 100 units of capacity is:</w:t>
       </w:r>
     </w:p>
@@ -2250,40 +3156,12 @@
       </w:r>
       <w:proofErr w:type="gramEnd"/>
       <w:r>
-        <w:t xml:space="preserve">a, b) + cost(a, b+1) … for all valid values of b + cost (a+1, b) … for all valid values of a + cost(b, c) + </w:t>
-      </w:r>
-      <w:r>
-        <w:t>cost(b, c</w:t>
-      </w:r>
-      <w:r>
-        <w:t>+1</w:t>
-      </w:r>
-      <w:r>
-        <w:t>)</w:t>
-      </w:r>
-      <w:r>
-        <w:t xml:space="preserve"> … for all valid values of c + </w:t>
-      </w:r>
-      <w:r>
-        <w:t>cost(b</w:t>
-      </w:r>
-      <w:r>
-        <w:t>+1</w:t>
-      </w:r>
-      <w:r>
-        <w:t>, c)</w:t>
-      </w:r>
-      <w:r>
-        <w:t xml:space="preserve"> … for all valid values of b, where a = Plant #, b = Warehouse #, and c = Retailer #. A valid value is one where plant a is able to ship to warehouse b, or where warehouse b is able to ship to </w:t>
-      </w:r>
-      <w:bookmarkStart w:id="0" w:name="_GoBack"/>
-      <w:bookmarkEnd w:id="0"/>
-      <w:r>
-        <w:t>retailer c.</w:t>
-      </w:r>
-    </w:p>
-    <w:p>
-      <w:r>
+        <w:t>a, b) + cost(a, b+1) … for all valid values of b + cost (a+1, b) … for all valid values of a + cost(b, c) + cost(b, c+1) … for all valid values of c + cost(b+1, c) … for all valid values of b, where a = Plant #, b = Warehouse #, and c = Retailer #. A valid value is one where plant a is able to ship to warehouse b, or where warehouse b is able to ship to retailer c.</w:t>
+      </w:r>
+    </w:p>
+    <w:p>
+      <w:r>
+        <w:lastRenderedPageBreak/>
         <w:t>Constraints:</w:t>
       </w:r>
     </w:p>

</xml_diff>

<commit_message>
swapped out 1D for something more math-y
</commit_message>
<xml_diff>
--- a/project3/Project 3 Problem 1.docx
+++ b/project3/Project 3 Problem 1.docx
@@ -2845,8 +2845,6 @@
           <w:szCs w:val="22"/>
         </w:rPr>
       </w:pPr>
-      <w:bookmarkStart w:id="0" w:name="_GoBack"/>
-      <w:bookmarkEnd w:id="0"/>
       <w:r>
         <w:rPr>
           <w:sz w:val="22"/>
@@ -3145,135 +3143,775 @@
         <w:t>: Formulate a generalized linear programming model for the transshipment problem. Give the objective function and constraints as mathematical formulas.</w:t>
       </w:r>
     </w:p>
-    <w:p/>
-    <w:p>
-      <w:r>
-        <w:t xml:space="preserve">Minimize </w:t>
+    <w:p>
+      <w:pPr>
+        <w:rPr>
+          <w:rFonts w:eastAsiaTheme="minorEastAsia"/>
+        </w:rPr>
+      </w:pPr>
+      <w:r>
+        <w:rPr>
+          <w:rFonts w:eastAsiaTheme="minorEastAsia"/>
+        </w:rPr>
+        <w:t xml:space="preserve">The set E contains all valid pairings of a plant u and a warehouse v (u, v), or a warehouse v and a retailer w (v, w). A valid pairing is one in which a plant is able to ship to a warehouse, or a warehouse is able to ship to a retailer. </w:t>
+      </w:r>
+      <w:r>
+        <w:rPr>
+          <w:rFonts w:eastAsiaTheme="minorEastAsia"/>
+        </w:rPr>
+        <w:t xml:space="preserve">If we send </w:t>
+      </w:r>
+      <w:proofErr w:type="spellStart"/>
+      <w:r>
+        <w:rPr>
+          <w:rFonts w:eastAsiaTheme="minorEastAsia"/>
+        </w:rPr>
+        <w:t>f</w:t>
+      </w:r>
+      <w:r>
+        <w:rPr>
+          <w:rFonts w:eastAsiaTheme="minorEastAsia"/>
+          <w:vertAlign w:val="subscript"/>
+        </w:rPr>
+        <w:t>uv</w:t>
+      </w:r>
+      <w:proofErr w:type="spellEnd"/>
+      <w:r>
+        <w:rPr>
+          <w:rFonts w:eastAsiaTheme="minorEastAsia"/>
+        </w:rPr>
+        <w:t xml:space="preserve"> units between a plant u and a warehouse v, we incur cost </w:t>
       </w:r>
       <w:proofErr w:type="gramStart"/>
       <w:r>
-        <w:t>cost(</w:t>
+        <w:rPr>
+          <w:rFonts w:eastAsiaTheme="minorEastAsia"/>
+        </w:rPr>
+        <w:t>a(</w:t>
       </w:r>
       <w:proofErr w:type="gramEnd"/>
       <w:r>
-        <w:t>a, b) + cost(a, b+1) … for all valid values of b + cost (a+1, b) … for all valid values of a + cost(b, c) + cost(b, c+1) … for all valid values of c + cost(b+1, c) … for all valid values of b, where a = Plant #, b = Warehouse #, and c = Retailer #. A valid value is one where plant a is able to ship to warehouse b, or where warehouse b is able to ship to retailer c.</w:t>
-      </w:r>
-    </w:p>
-    <w:p>
-      <w:r>
+        <w:rPr>
+          <w:rFonts w:eastAsiaTheme="minorEastAsia"/>
+        </w:rPr>
+        <w:t>u, v)</w:t>
+      </w:r>
+      <w:r>
+        <w:rPr>
+          <w:rFonts w:eastAsiaTheme="minorEastAsia"/>
+        </w:rPr>
+        <w:t xml:space="preserve"> * </w:t>
+      </w:r>
+      <w:proofErr w:type="spellStart"/>
+      <w:r>
+        <w:rPr>
+          <w:rFonts w:eastAsiaTheme="minorEastAsia"/>
+        </w:rPr>
+        <w:t>f</w:t>
+      </w:r>
+      <w:r>
+        <w:rPr>
+          <w:rFonts w:eastAsiaTheme="minorEastAsia"/>
+          <w:vertAlign w:val="subscript"/>
+        </w:rPr>
+        <w:t>uv</w:t>
+      </w:r>
+      <w:proofErr w:type="spellEnd"/>
+      <w:r>
+        <w:rPr>
+          <w:rFonts w:eastAsiaTheme="minorEastAsia"/>
+        </w:rPr>
+        <w:t xml:space="preserve">. Likewise, if we send </w:t>
+      </w:r>
+      <w:proofErr w:type="spellStart"/>
+      <w:r>
+        <w:rPr>
+          <w:rFonts w:eastAsiaTheme="minorEastAsia"/>
+        </w:rPr>
+        <w:t>f</w:t>
+      </w:r>
+      <w:r>
+        <w:rPr>
+          <w:rFonts w:eastAsiaTheme="minorEastAsia"/>
+          <w:vertAlign w:val="subscript"/>
+        </w:rPr>
+        <w:t>vw</w:t>
+      </w:r>
+      <w:proofErr w:type="spellEnd"/>
+      <w:r>
+        <w:rPr>
+          <w:rFonts w:eastAsiaTheme="minorEastAsia"/>
+        </w:rPr>
+        <w:t xml:space="preserve"> units between a warehouse v and a retailer w, we incur cost </w:t>
+      </w:r>
+      <w:proofErr w:type="gramStart"/>
+      <w:r>
+        <w:rPr>
+          <w:rFonts w:eastAsiaTheme="minorEastAsia"/>
+        </w:rPr>
+        <w:t>a(</w:t>
+      </w:r>
+      <w:proofErr w:type="gramEnd"/>
+      <w:r>
+        <w:rPr>
+          <w:rFonts w:eastAsiaTheme="minorEastAsia"/>
+        </w:rPr>
+        <w:t xml:space="preserve">v, w) * </w:t>
+      </w:r>
+      <w:proofErr w:type="spellStart"/>
+      <w:r>
+        <w:rPr>
+          <w:rFonts w:eastAsiaTheme="minorEastAsia"/>
+        </w:rPr>
+        <w:t>f</w:t>
+      </w:r>
+      <w:r>
+        <w:rPr>
+          <w:rFonts w:eastAsiaTheme="minorEastAsia"/>
+          <w:vertAlign w:val="subscript"/>
+        </w:rPr>
+        <w:t>vw</w:t>
+      </w:r>
+      <w:proofErr w:type="spellEnd"/>
+      <w:r>
+        <w:rPr>
+          <w:rFonts w:eastAsiaTheme="minorEastAsia"/>
+        </w:rPr>
+        <w:t xml:space="preserve">. The capacity of a given plant is given by </w:t>
+      </w:r>
+      <w:proofErr w:type="gramStart"/>
+      <w:r>
+        <w:rPr>
+          <w:rFonts w:eastAsiaTheme="minorEastAsia"/>
+        </w:rPr>
+        <w:t>c(</w:t>
+      </w:r>
+      <w:proofErr w:type="gramEnd"/>
+      <w:r>
+        <w:rPr>
+          <w:rFonts w:eastAsiaTheme="minorEastAsia"/>
+        </w:rPr>
+        <w:t>u) and the demand of a given retailer is given by d(w).</w:t>
+      </w:r>
+    </w:p>
+    <w:p>
+      <w:pPr>
+        <w:rPr>
+          <w:rFonts w:eastAsiaTheme="minorEastAsia"/>
+        </w:rPr>
+      </w:pPr>
+      <w:r>
+        <w:rPr>
+          <w:rFonts w:eastAsiaTheme="minorEastAsia"/>
+        </w:rPr>
+        <w:t>The generalized objective function then is to</w:t>
+      </w:r>
+    </w:p>
+    <w:p>
+      <w:pPr>
+        <w:rPr>
+          <w:rFonts w:eastAsiaTheme="minorEastAsia"/>
+        </w:rPr>
+      </w:pPr>
+      <w:proofErr w:type="gramStart"/>
+      <w:r>
+        <w:rPr>
+          <w:rFonts w:eastAsiaTheme="minorEastAsia"/>
+        </w:rPr>
         <w:lastRenderedPageBreak/>
-        <w:t>Constraints:</w:t>
-      </w:r>
-    </w:p>
-    <w:p>
-      <w:r>
-        <w:tab/>
-        <w:t>(</w:t>
-      </w:r>
+        <w:t>m</w:t>
+      </w:r>
+      <w:r>
+        <w:rPr>
+          <w:rFonts w:eastAsiaTheme="minorEastAsia"/>
+        </w:rPr>
+        <w:t>inimiz</w:t>
+      </w:r>
+      <w:r>
+        <w:rPr>
+          <w:rFonts w:eastAsiaTheme="minorEastAsia"/>
+        </w:rPr>
+        <w:t>e</w:t>
+      </w:r>
+      <w:proofErr w:type="gramEnd"/>
+      <w:r>
+        <w:rPr>
+          <w:rFonts w:eastAsiaTheme="minorEastAsia"/>
+        </w:rPr>
+        <w:t xml:space="preserve"> </w:t>
+      </w:r>
+      <m:oMath>
+        <m:nary>
+          <m:naryPr>
+            <m:chr m:val="∑"/>
+            <m:limLoc m:val="subSup"/>
+            <m:supHide m:val="1"/>
+            <m:ctrlPr>
+              <w:rPr>
+                <w:rFonts w:ascii="Cambria Math" w:eastAsiaTheme="minorEastAsia" w:hAnsi="Cambria Math"/>
+                <w:i/>
+              </w:rPr>
+            </m:ctrlPr>
+          </m:naryPr>
+          <m:sub>
+            <m:d>
+              <m:dPr>
+                <m:ctrlPr>
+                  <w:rPr>
+                    <w:rFonts w:ascii="Cambria Math" w:eastAsiaTheme="minorEastAsia" w:hAnsi="Cambria Math"/>
+                    <w:i/>
+                  </w:rPr>
+                </m:ctrlPr>
+              </m:dPr>
+              <m:e>
+                <m:r>
+                  <w:rPr>
+                    <w:rFonts w:ascii="Cambria Math" w:eastAsiaTheme="minorEastAsia" w:hAnsi="Cambria Math"/>
+                  </w:rPr>
+                  <m:t>u,v</m:t>
+                </m:r>
+              </m:e>
+            </m:d>
+            <m:r>
+              <w:rPr>
+                <w:rFonts w:ascii="Cambria Math" w:eastAsiaTheme="minorEastAsia" w:hAnsi="Cambria Math"/>
+              </w:rPr>
+              <m:t>∈E</m:t>
+            </m:r>
+          </m:sub>
+          <m:sup/>
+          <m:e>
+            <m:r>
+              <w:rPr>
+                <w:rFonts w:ascii="Cambria Math" w:eastAsiaTheme="minorEastAsia" w:hAnsi="Cambria Math"/>
+              </w:rPr>
+              <m:t>a</m:t>
+            </m:r>
+            <m:d>
+              <m:dPr>
+                <m:ctrlPr>
+                  <w:rPr>
+                    <w:rFonts w:ascii="Cambria Math" w:eastAsiaTheme="minorEastAsia" w:hAnsi="Cambria Math"/>
+                    <w:i/>
+                  </w:rPr>
+                </m:ctrlPr>
+              </m:dPr>
+              <m:e>
+                <m:r>
+                  <w:rPr>
+                    <w:rFonts w:ascii="Cambria Math" w:eastAsiaTheme="minorEastAsia" w:hAnsi="Cambria Math"/>
+                  </w:rPr>
+                  <m:t>u,v</m:t>
+                </m:r>
+              </m:e>
+            </m:d>
+            <m:sSub>
+              <m:sSubPr>
+                <m:ctrlPr>
+                  <w:rPr>
+                    <w:rFonts w:ascii="Cambria Math" w:eastAsiaTheme="minorEastAsia" w:hAnsi="Cambria Math"/>
+                    <w:i/>
+                  </w:rPr>
+                </m:ctrlPr>
+              </m:sSubPr>
+              <m:e>
+                <m:r>
+                  <w:rPr>
+                    <w:rFonts w:ascii="Cambria Math" w:eastAsiaTheme="minorEastAsia" w:hAnsi="Cambria Math"/>
+                  </w:rPr>
+                  <m:t>f</m:t>
+                </m:r>
+              </m:e>
+              <m:sub>
+                <m:r>
+                  <w:rPr>
+                    <w:rFonts w:ascii="Cambria Math" w:eastAsiaTheme="minorEastAsia" w:hAnsi="Cambria Math"/>
+                  </w:rPr>
+                  <m:t>uv</m:t>
+                </m:r>
+              </m:sub>
+            </m:sSub>
+          </m:e>
+        </m:nary>
+        <m:r>
+          <w:rPr>
+            <w:rFonts w:ascii="Cambria Math" w:eastAsiaTheme="minorEastAsia" w:hAnsi="Cambria Math"/>
+          </w:rPr>
+          <m:t xml:space="preserve">+ </m:t>
+        </m:r>
+        <m:nary>
+          <m:naryPr>
+            <m:chr m:val="∑"/>
+            <m:limLoc m:val="subSup"/>
+            <m:supHide m:val="1"/>
+            <m:ctrlPr>
+              <w:rPr>
+                <w:rFonts w:ascii="Cambria Math" w:eastAsiaTheme="minorEastAsia" w:hAnsi="Cambria Math"/>
+                <w:i/>
+              </w:rPr>
+            </m:ctrlPr>
+          </m:naryPr>
+          <m:sub>
+            <m:d>
+              <m:dPr>
+                <m:ctrlPr>
+                  <w:rPr>
+                    <w:rFonts w:ascii="Cambria Math" w:eastAsiaTheme="minorEastAsia" w:hAnsi="Cambria Math"/>
+                    <w:i/>
+                  </w:rPr>
+                </m:ctrlPr>
+              </m:dPr>
+              <m:e>
+                <m:r>
+                  <w:rPr>
+                    <w:rFonts w:ascii="Cambria Math" w:eastAsiaTheme="minorEastAsia" w:hAnsi="Cambria Math"/>
+                  </w:rPr>
+                  <m:t>v,w</m:t>
+                </m:r>
+              </m:e>
+            </m:d>
+            <m:r>
+              <w:rPr>
+                <w:rFonts w:ascii="Cambria Math" w:eastAsiaTheme="minorEastAsia" w:hAnsi="Cambria Math"/>
+              </w:rPr>
+              <m:t>∈E</m:t>
+            </m:r>
+          </m:sub>
+          <m:sup/>
+          <m:e>
+            <m:r>
+              <w:rPr>
+                <w:rFonts w:ascii="Cambria Math" w:eastAsiaTheme="minorEastAsia" w:hAnsi="Cambria Math"/>
+              </w:rPr>
+              <m:t>a(v,w)</m:t>
+            </m:r>
+            <m:sSub>
+              <m:sSubPr>
+                <m:ctrlPr>
+                  <w:rPr>
+                    <w:rFonts w:ascii="Cambria Math" w:eastAsiaTheme="minorEastAsia" w:hAnsi="Cambria Math"/>
+                    <w:i/>
+                  </w:rPr>
+                </m:ctrlPr>
+              </m:sSubPr>
+              <m:e>
+                <m:r>
+                  <w:rPr>
+                    <w:rFonts w:ascii="Cambria Math" w:eastAsiaTheme="minorEastAsia" w:hAnsi="Cambria Math"/>
+                  </w:rPr>
+                  <m:t>f</m:t>
+                </m:r>
+              </m:e>
+              <m:sub>
+                <m:r>
+                  <w:rPr>
+                    <w:rFonts w:ascii="Cambria Math" w:eastAsiaTheme="minorEastAsia" w:hAnsi="Cambria Math"/>
+                  </w:rPr>
+                  <m:t>vw</m:t>
+                </m:r>
+              </m:sub>
+            </m:sSub>
+          </m:e>
+        </m:nary>
+      </m:oMath>
+    </w:p>
+    <w:p>
+      <w:pPr>
+        <w:rPr>
+          <w:rFonts w:eastAsiaTheme="minorEastAsia"/>
+        </w:rPr>
+      </w:pPr>
       <w:proofErr w:type="gramStart"/>
       <w:r>
-        <w:t>a</w:t>
+        <w:t>subject</w:t>
       </w:r>
       <w:proofErr w:type="gramEnd"/>
       <w:r>
-        <w:t>, b) + (a, b+1) … for all values of b &lt;= capacity of a</w:t>
-      </w:r>
-    </w:p>
-    <w:p>
-      <w:r>
-        <w:tab/>
-        <w:t>Repeat with an additional constraint for each value of a</w:t>
-      </w:r>
-    </w:p>
-    <w:p>
-      <w:r>
-        <w:tab/>
-        <w:t>(</w:t>
-      </w:r>
-      <w:proofErr w:type="gramStart"/>
-      <w:r>
-        <w:t>a</w:t>
-      </w:r>
-      <w:proofErr w:type="gramEnd"/>
-      <w:r>
-        <w:t>, b) + (a+1, b) … for all values of a, - (b, c) – (b, c+1) for all values of c = 0</w:t>
-      </w:r>
-    </w:p>
-    <w:p>
-      <w:r>
-        <w:tab/>
-        <w:t>Repeat with an additional constraint for each value of b</w:t>
-      </w:r>
-    </w:p>
-    <w:p>
-      <w:pPr>
-        <w:pStyle w:val="Default"/>
-        <w:spacing w:after="58"/>
-        <w:rPr>
-          <w:sz w:val="22"/>
-          <w:szCs w:val="22"/>
-        </w:rPr>
-      </w:pPr>
-      <w:r>
-        <w:rPr>
-          <w:sz w:val="22"/>
-          <w:szCs w:val="22"/>
-        </w:rPr>
-        <w:tab/>
-        <w:t>(</w:t>
-      </w:r>
-      <w:proofErr w:type="gramStart"/>
-      <w:r>
-        <w:rPr>
-          <w:sz w:val="22"/>
-          <w:szCs w:val="22"/>
-        </w:rPr>
-        <w:t>b</w:t>
-      </w:r>
-      <w:proofErr w:type="gramEnd"/>
-      <w:r>
-        <w:rPr>
-          <w:sz w:val="22"/>
-          <w:szCs w:val="22"/>
-        </w:rPr>
-        <w:t>, c) + (b+1, c) … for all values of b &gt;= demand of c</w:t>
-      </w:r>
-    </w:p>
-    <w:p>
-      <w:pPr>
-        <w:pStyle w:val="Default"/>
-        <w:spacing w:after="58"/>
-        <w:rPr>
-          <w:sz w:val="22"/>
-          <w:szCs w:val="22"/>
-        </w:rPr>
-      </w:pPr>
-      <w:r>
-        <w:rPr>
-          <w:sz w:val="22"/>
-          <w:szCs w:val="22"/>
-        </w:rPr>
-        <w:tab/>
-        <w:t>Repeat with an additional constraint for each value of c</w:t>
-      </w:r>
-    </w:p>
-    <w:p>
-      <w:pPr>
-        <w:pStyle w:val="Default"/>
-        <w:spacing w:after="58"/>
-        <w:rPr>
-          <w:sz w:val="22"/>
-          <w:szCs w:val="22"/>
-        </w:rPr>
-      </w:pPr>
-      <w:r>
-        <w:rPr>
-          <w:sz w:val="22"/>
-          <w:szCs w:val="22"/>
-        </w:rPr>
-        <w:tab/>
-        <w:t>All values of a, b, and c &gt;= 0</w:t>
-      </w:r>
+        <w:t xml:space="preserve"> to</w:t>
+      </w:r>
+    </w:p>
+    <w:p>
+      <w:pPr>
+        <w:rPr>
+          <w:rFonts w:eastAsiaTheme="minorEastAsia"/>
+        </w:rPr>
+      </w:pPr>
+      <m:oMathPara>
+        <m:oMath>
+          <m:sSub>
+            <m:sSubPr>
+              <m:ctrlPr>
+                <w:rPr>
+                  <w:rFonts w:ascii="Cambria Math" w:hAnsi="Cambria Math"/>
+                  <w:i/>
+                </w:rPr>
+              </m:ctrlPr>
+            </m:sSubPr>
+            <m:e>
+              <m:r>
+                <w:rPr>
+                  <w:rFonts w:ascii="Cambria Math" w:hAnsi="Cambria Math"/>
+                </w:rPr>
+                <m:t>f</m:t>
+              </m:r>
+            </m:e>
+            <m:sub>
+              <m:r>
+                <w:rPr>
+                  <w:rFonts w:ascii="Cambria Math" w:hAnsi="Cambria Math"/>
+                </w:rPr>
+                <m:t>uv</m:t>
+              </m:r>
+            </m:sub>
+          </m:sSub>
+          <m:r>
+            <w:rPr>
+              <w:rFonts w:ascii="Cambria Math" w:eastAsia="Cambria Math" w:hAnsi="Cambria Math" w:cs="Cambria Math"/>
+            </w:rPr>
+            <m:t>≤c(u)</m:t>
+          </m:r>
+          <m:r>
+            <w:rPr>
+              <w:rFonts w:ascii="Cambria Math" w:eastAsia="Cambria Math" w:hAnsi="Cambria Math" w:cs="Cambria Math"/>
+            </w:rPr>
+            <m:t xml:space="preserve"> for each u, v ∈E</m:t>
+          </m:r>
+        </m:oMath>
+      </m:oMathPara>
+    </w:p>
+    <w:p>
+      <m:oMathPara>
+        <m:oMath>
+          <m:sSub>
+            <m:sSubPr>
+              <m:ctrlPr>
+                <w:rPr>
+                  <w:rFonts w:ascii="Cambria Math" w:hAnsi="Cambria Math"/>
+                  <w:i/>
+                </w:rPr>
+              </m:ctrlPr>
+            </m:sSubPr>
+            <m:e>
+              <m:r>
+                <w:rPr>
+                  <w:rFonts w:ascii="Cambria Math" w:hAnsi="Cambria Math"/>
+                </w:rPr>
+                <m:t>f</m:t>
+              </m:r>
+            </m:e>
+            <m:sub>
+              <m:r>
+                <w:rPr>
+                  <w:rFonts w:ascii="Cambria Math" w:hAnsi="Cambria Math"/>
+                </w:rPr>
+                <m:t>v</m:t>
+              </m:r>
+              <m:r>
+                <w:rPr>
+                  <w:rFonts w:ascii="Cambria Math" w:hAnsi="Cambria Math"/>
+                </w:rPr>
+                <m:t>w</m:t>
+              </m:r>
+            </m:sub>
+          </m:sSub>
+          <m:r>
+            <w:rPr>
+              <w:rFonts w:ascii="Cambria Math" w:eastAsia="Cambria Math" w:hAnsi="Cambria Math" w:cs="Cambria Math"/>
+            </w:rPr>
+            <m:t>≥</m:t>
+          </m:r>
+          <m:r>
+            <w:rPr>
+              <w:rFonts w:ascii="Cambria Math" w:eastAsia="Cambria Math" w:hAnsi="Cambria Math" w:cs="Cambria Math"/>
+            </w:rPr>
+            <m:t>d</m:t>
+          </m:r>
+          <m:d>
+            <m:dPr>
+              <m:ctrlPr>
+                <w:rPr>
+                  <w:rFonts w:ascii="Cambria Math" w:eastAsia="Cambria Math" w:hAnsi="Cambria Math" w:cs="Cambria Math"/>
+                  <w:i/>
+                </w:rPr>
+              </m:ctrlPr>
+            </m:dPr>
+            <m:e>
+              <m:r>
+                <w:rPr>
+                  <w:rFonts w:ascii="Cambria Math" w:eastAsia="Cambria Math" w:hAnsi="Cambria Math" w:cs="Cambria Math"/>
+                </w:rPr>
+                <m:t>w</m:t>
+              </m:r>
+            </m:e>
+          </m:d>
+          <m:r>
+            <w:rPr>
+              <w:rFonts w:ascii="Cambria Math" w:eastAsia="Cambria Math" w:hAnsi="Cambria Math" w:cs="Cambria Math"/>
+            </w:rPr>
+            <m:t>for each v</m:t>
+          </m:r>
+          <m:r>
+            <w:rPr>
+              <w:rFonts w:ascii="Cambria Math" w:eastAsia="Cambria Math" w:hAnsi="Cambria Math" w:cs="Cambria Math"/>
+            </w:rPr>
+            <m:t>, w</m:t>
+          </m:r>
+          <m:r>
+            <w:rPr>
+              <w:rFonts w:ascii="Cambria Math" w:eastAsia="Cambria Math" w:hAnsi="Cambria Math" w:cs="Cambria Math"/>
+            </w:rPr>
+            <m:t>∈E</m:t>
+          </m:r>
+        </m:oMath>
+      </m:oMathPara>
+    </w:p>
+    <w:p>
+      <m:oMathPara>
+        <m:oMath>
+          <m:nary>
+            <m:naryPr>
+              <m:chr m:val="∑"/>
+              <m:limLoc m:val="subSup"/>
+              <m:supHide m:val="1"/>
+              <m:ctrlPr>
+                <w:rPr>
+                  <w:rFonts w:ascii="Cambria Math" w:hAnsi="Cambria Math"/>
+                  <w:i/>
+                </w:rPr>
+              </m:ctrlPr>
+            </m:naryPr>
+            <m:sub>
+              <m:d>
+                <m:dPr>
+                  <m:ctrlPr>
+                    <w:rPr>
+                      <w:rFonts w:ascii="Cambria Math" w:hAnsi="Cambria Math"/>
+                      <w:i/>
+                    </w:rPr>
+                  </m:ctrlPr>
+                </m:dPr>
+                <m:e>
+                  <m:r>
+                    <w:rPr>
+                      <w:rFonts w:ascii="Cambria Math" w:hAnsi="Cambria Math"/>
+                    </w:rPr>
+                    <m:t>u, v</m:t>
+                  </m:r>
+                </m:e>
+              </m:d>
+              <m:r>
+                <w:rPr>
+                  <w:rFonts w:ascii="Cambria Math" w:hAnsi="Cambria Math"/>
+                </w:rPr>
+                <m:t>∈E</m:t>
+              </m:r>
+            </m:sub>
+            <m:sup/>
+            <m:e>
+              <m:sSub>
+                <m:sSubPr>
+                  <m:ctrlPr>
+                    <w:rPr>
+                      <w:rFonts w:ascii="Cambria Math" w:hAnsi="Cambria Math"/>
+                      <w:i/>
+                    </w:rPr>
+                  </m:ctrlPr>
+                </m:sSubPr>
+                <m:e>
+                  <m:r>
+                    <w:rPr>
+                      <w:rFonts w:ascii="Cambria Math" w:hAnsi="Cambria Math"/>
+                    </w:rPr>
+                    <m:t>f</m:t>
+                  </m:r>
+                </m:e>
+                <m:sub>
+                  <m:r>
+                    <w:rPr>
+                      <w:rFonts w:ascii="Cambria Math" w:hAnsi="Cambria Math"/>
+                    </w:rPr>
+                    <m:t>uv</m:t>
+                  </m:r>
+                </m:sub>
+              </m:sSub>
+            </m:e>
+          </m:nary>
+          <m:r>
+            <w:rPr>
+              <w:rFonts w:ascii="Cambria Math" w:eastAsia="Cambria Math" w:hAnsi="Cambria Math" w:cs="Cambria Math"/>
+            </w:rPr>
+            <m:t xml:space="preserve">- </m:t>
+          </m:r>
+          <m:nary>
+            <m:naryPr>
+              <m:chr m:val="∑"/>
+              <m:limLoc m:val="subSup"/>
+              <m:supHide m:val="1"/>
+              <m:ctrlPr>
+                <w:rPr>
+                  <w:rFonts w:ascii="Cambria Math" w:eastAsia="Cambria Math" w:hAnsi="Cambria Math" w:cs="Cambria Math"/>
+                  <w:i/>
+                </w:rPr>
+              </m:ctrlPr>
+            </m:naryPr>
+            <m:sub>
+              <m:d>
+                <m:dPr>
+                  <m:ctrlPr>
+                    <w:rPr>
+                      <w:rFonts w:ascii="Cambria Math" w:eastAsia="Cambria Math" w:hAnsi="Cambria Math" w:cs="Cambria Math"/>
+                      <w:i/>
+                    </w:rPr>
+                  </m:ctrlPr>
+                </m:dPr>
+                <m:e>
+                  <m:r>
+                    <w:rPr>
+                      <w:rFonts w:ascii="Cambria Math" w:eastAsia="Cambria Math" w:hAnsi="Cambria Math" w:cs="Cambria Math"/>
+                    </w:rPr>
+                    <m:t>v,w</m:t>
+                  </m:r>
+                </m:e>
+              </m:d>
+              <m:r>
+                <w:rPr>
+                  <w:rFonts w:ascii="Cambria Math" w:eastAsia="Cambria Math" w:hAnsi="Cambria Math" w:cs="Cambria Math"/>
+                </w:rPr>
+                <m:t>∈E</m:t>
+              </m:r>
+            </m:sub>
+            <m:sup/>
+            <m:e>
+              <m:sSub>
+                <m:sSubPr>
+                  <m:ctrlPr>
+                    <w:rPr>
+                      <w:rFonts w:ascii="Cambria Math" w:hAnsi="Cambria Math"/>
+                      <w:i/>
+                    </w:rPr>
+                  </m:ctrlPr>
+                </m:sSubPr>
+                <m:e>
+                  <m:r>
+                    <w:rPr>
+                      <w:rFonts w:ascii="Cambria Math" w:hAnsi="Cambria Math"/>
+                    </w:rPr>
+                    <m:t>f</m:t>
+                  </m:r>
+                </m:e>
+                <m:sub>
+                  <m:r>
+                    <w:rPr>
+                      <w:rFonts w:ascii="Cambria Math" w:hAnsi="Cambria Math"/>
+                    </w:rPr>
+                    <m:t>vw</m:t>
+                  </m:r>
+                </m:sub>
+              </m:sSub>
+            </m:e>
+          </m:nary>
+          <m:r>
+            <w:rPr>
+              <w:rFonts w:ascii="Cambria Math" w:eastAsia="Cambria Math" w:hAnsi="Cambria Math" w:cs="Cambria Math"/>
+            </w:rPr>
+            <m:t>=</m:t>
+          </m:r>
+          <m:r>
+            <w:rPr>
+              <w:rFonts w:ascii="Cambria Math" w:eastAsia="Cambria Math" w:hAnsi="Cambria Math" w:cs="Cambria Math"/>
+            </w:rPr>
+            <m:t>0</m:t>
+          </m:r>
+        </m:oMath>
+      </m:oMathPara>
+    </w:p>
+    <w:p>
+      <m:oMathPara>
+        <m:oMath>
+          <m:sSub>
+            <m:sSubPr>
+              <m:ctrlPr>
+                <w:rPr>
+                  <w:rFonts w:ascii="Cambria Math" w:hAnsi="Cambria Math"/>
+                  <w:i/>
+                </w:rPr>
+              </m:ctrlPr>
+            </m:sSubPr>
+            <m:e>
+              <m:r>
+                <w:rPr>
+                  <w:rFonts w:ascii="Cambria Math" w:hAnsi="Cambria Math"/>
+                </w:rPr>
+                <m:t>f</m:t>
+              </m:r>
+            </m:e>
+            <m:sub>
+              <m:r>
+                <w:rPr>
+                  <w:rFonts w:ascii="Cambria Math" w:hAnsi="Cambria Math"/>
+                </w:rPr>
+                <m:t>uv</m:t>
+              </m:r>
+            </m:sub>
+          </m:sSub>
+          <m:r>
+            <w:rPr>
+              <w:rFonts w:ascii="Cambria Math" w:eastAsia="Cambria Math" w:hAnsi="Cambria Math" w:cs="Cambria Math"/>
+            </w:rPr>
+            <m:t>≥0 for each u, v ∈E</m:t>
+          </m:r>
+        </m:oMath>
+      </m:oMathPara>
+    </w:p>
+    <w:p>
+      <m:oMathPara>
+        <m:oMath>
+          <m:sSub>
+            <m:sSubPr>
+              <m:ctrlPr>
+                <w:rPr>
+                  <w:rFonts w:ascii="Cambria Math" w:hAnsi="Cambria Math"/>
+                  <w:i/>
+                </w:rPr>
+              </m:ctrlPr>
+            </m:sSubPr>
+            <m:e>
+              <m:r>
+                <w:rPr>
+                  <w:rFonts w:ascii="Cambria Math" w:hAnsi="Cambria Math"/>
+                </w:rPr>
+                <m:t>f</m:t>
+              </m:r>
+            </m:e>
+            <m:sub>
+              <m:r>
+                <w:rPr>
+                  <w:rFonts w:ascii="Cambria Math" w:hAnsi="Cambria Math"/>
+                </w:rPr>
+                <m:t>vw</m:t>
+              </m:r>
+            </m:sub>
+          </m:sSub>
+          <m:r>
+            <w:rPr>
+              <w:rFonts w:ascii="Cambria Math" w:eastAsia="Cambria Math" w:hAnsi="Cambria Math" w:cs="Cambria Math"/>
+            </w:rPr>
+            <m:t>≥0 for each v, w ∈E</m:t>
+          </m:r>
+        </m:oMath>
+      </m:oMathPara>
+    </w:p>
+    <w:p>
+      <w:pPr>
+        <w:pStyle w:val="Default"/>
+        <w:spacing w:after="58"/>
+        <w:rPr>
+          <w:sz w:val="22"/>
+          <w:szCs w:val="22"/>
+        </w:rPr>
+      </w:pPr>
+      <w:bookmarkStart w:id="0" w:name="_GoBack"/>
+      <w:bookmarkEnd w:id="0"/>
     </w:p>
     <w:sectPr>
       <w:pgSz w:w="12240" w:h="15840"/>
@@ -3722,6 +4360,16 @@
       <w:szCs w:val="24"/>
     </w:rPr>
   </w:style>
+  <w:style w:type="character" w:styleId="PlaceholderText">
+    <w:name w:val="Placeholder Text"/>
+    <w:basedOn w:val="DefaultParagraphFont"/>
+    <w:uiPriority w:val="99"/>
+    <w:semiHidden/>
+    <w:rsid w:val="00EE7507"/>
+    <w:rPr>
+      <w:color w:val="808080"/>
+    </w:rPr>
+  </w:style>
 </w:styles>
 </file>
 

</xml_diff>